<commit_message>
Update science_ouverte document files
Replaced science_ouverte.docx and science_ouverte.pdf with updated versions in the static/files directory.
</commit_message>
<xml_diff>
--- a/static/files/science_ouverte.docx
+++ b/static/files/science_ouverte.docx
@@ -1,6 +1,6 @@
 
 <file path=word/document.xml><?xml version="1.0" encoding="utf-8"?>
-<w:document xmlns:wpc="http://schemas.microsoft.com/office/word/2010/wordprocessingCanvas" xmlns:cx="http://schemas.microsoft.com/office/drawing/2014/chartex" xmlns:cx1="http://schemas.microsoft.com/office/drawing/2015/9/8/chartex" xmlns:cx2="http://schemas.microsoft.com/office/drawing/2015/10/21/chartex" xmlns:cx3="http://schemas.microsoft.com/office/drawing/2016/5/9/chartex" xmlns:cx4="http://schemas.microsoft.com/office/drawing/2016/5/10/chartex" xmlns:cx5="http://schemas.microsoft.com/office/drawing/2016/5/11/chartex" xmlns:cx6="http://schemas.microsoft.com/office/drawing/2016/5/12/chartex" xmlns:cx7="http://schemas.microsoft.com/office/drawing/2016/5/13/chartex" xmlns:cx8="http://schemas.microsoft.com/office/drawing/2016/5/14/chartex" xmlns:mc="http://schemas.openxmlformats.org/markup-compatibility/2006" xmlns:aink="http://schemas.microsoft.com/office/drawing/2016/ink" xmlns:am3d="http://schemas.microsoft.com/office/drawing/2017/model3d" xmlns:o="urn:schemas-microsoft-com:office:office" xmlns:oel="http://schemas.microsoft.com/office/2019/extlst" xmlns:r="http://schemas.openxmlformats.org/officeDocument/2006/relationships" xmlns:m="http://schemas.openxmlformats.org/officeDocument/2006/math" xmlns:v="urn:schemas-microsoft-com:vml" xmlns:wp14="http://schemas.microsoft.com/office/word/2010/wordprocessingDrawing" xmlns:wp="http://schemas.openxmlformats.org/drawingml/2006/wordprocessingDrawing" xmlns:w10="urn:schemas-microsoft-com:office:word" xmlns:w="http://schemas.openxmlformats.org/wordprocessingml/2006/main" xmlns:w14="http://schemas.microsoft.com/office/word/2010/wordml" xmlns:w15="http://schemas.microsoft.com/office/word/2012/wordml" xmlns:w16cex="http://schemas.microsoft.com/office/word/2018/wordml/cex" xmlns:w16cid="http://schemas.microsoft.com/office/word/2016/wordml/cid" xmlns:w16="http://schemas.microsoft.com/office/word/2018/wordml" xmlns:w16du="http://schemas.microsoft.com/office/word/2023/wordml/word16du" xmlns:w16sdtdh="http://schemas.microsoft.com/office/word/2020/wordml/sdtdatahash" xmlns:w16se="http://schemas.microsoft.com/office/word/2015/wordml/symex" xmlns:wpg="http://schemas.microsoft.com/office/word/2010/wordprocessingGroup" xmlns:wpi="http://schemas.microsoft.com/office/word/2010/wordprocessingInk" xmlns:wne="http://schemas.microsoft.com/office/word/2006/wordml" xmlns:wps="http://schemas.microsoft.com/office/word/2010/wordprocessingShape" mc:Ignorable="w14 w15 w16se w16cid w16 w16cex w16sdtdh w16du wp14">
+<w:document xmlns:wpc="http://schemas.microsoft.com/office/word/2010/wordprocessingCanvas" xmlns:cx="http://schemas.microsoft.com/office/drawing/2014/chartex" xmlns:cx1="http://schemas.microsoft.com/office/drawing/2015/9/8/chartex" xmlns:cx2="http://schemas.microsoft.com/office/drawing/2015/10/21/chartex" xmlns:cx3="http://schemas.microsoft.com/office/drawing/2016/5/9/chartex" xmlns:cx4="http://schemas.microsoft.com/office/drawing/2016/5/10/chartex" xmlns:cx5="http://schemas.microsoft.com/office/drawing/2016/5/11/chartex" xmlns:cx6="http://schemas.microsoft.com/office/drawing/2016/5/12/chartex" xmlns:cx7="http://schemas.microsoft.com/office/drawing/2016/5/13/chartex" xmlns:cx8="http://schemas.microsoft.com/office/drawing/2016/5/14/chartex" xmlns:mc="http://schemas.openxmlformats.org/markup-compatibility/2006" xmlns:aink="http://schemas.microsoft.com/office/drawing/2016/ink" xmlns:am3d="http://schemas.microsoft.com/office/drawing/2017/model3d" xmlns:o="urn:schemas-microsoft-com:office:office" xmlns:r="http://schemas.openxmlformats.org/officeDocument/2006/relationships" xmlns:m="http://schemas.openxmlformats.org/officeDocument/2006/math" xmlns:v="urn:schemas-microsoft-com:vml" xmlns:wp14="http://schemas.microsoft.com/office/word/2010/wordprocessingDrawing" xmlns:wp="http://schemas.openxmlformats.org/drawingml/2006/wordprocessingDrawing" xmlns:w10="urn:schemas-microsoft-com:office:word" xmlns:w="http://schemas.openxmlformats.org/wordprocessingml/2006/main" xmlns:w14="http://schemas.microsoft.com/office/word/2010/wordml" xmlns:w15="http://schemas.microsoft.com/office/word/2012/wordml" xmlns:w16cex="http://schemas.microsoft.com/office/word/2018/wordml/cex" xmlns:w16cid="http://schemas.microsoft.com/office/word/2016/wordml/cid" xmlns:w16="http://schemas.microsoft.com/office/word/2018/wordml" xmlns:w16sdtdh="http://schemas.microsoft.com/office/word/2020/wordml/sdtdatahash" xmlns:w16se="http://schemas.microsoft.com/office/word/2015/wordml/symex" xmlns:wpg="http://schemas.microsoft.com/office/word/2010/wordprocessingGroup" xmlns:wpi="http://schemas.microsoft.com/office/word/2010/wordprocessingInk" xmlns:wne="http://schemas.microsoft.com/office/word/2006/wordml" xmlns:wps="http://schemas.microsoft.com/office/word/2010/wordprocessingShape" mc:Ignorable="w14 w15 w16se w16cid w16 w16cex w16sdtdh wp14">
   <w:body>
     <w:p>
       <w:pPr>
@@ -14,21 +14,60 @@
       <w:bookmarkStart w:id="0" w:name="_Toc121752976"/>
       <w:r>
         <w:rPr>
+          <w:b/>
+          <w:sz w:val="48"/>
+          <w:lang w:val="fr-CA"/>
+        </w:rPr>
+        <w:t>Bonnes pratiques et science ouverte</w:t>
+      </w:r>
+      <w:r>
+        <w:rPr>
+          <w:b/>
+          <w:sz w:val="48"/>
+          <w:lang w:val="fr-CA"/>
+        </w:rPr>
+        <w:t xml:space="preserve"> </w:t>
+      </w:r>
+      <w:r>
+        <w:rPr>
+          <w:b/>
+          <w:sz w:val="48"/>
+          <w:lang w:val="fr-CA"/>
+        </w:rPr>
+        <w:t>: Un document d’accompagnement au PRD</w:t>
+      </w:r>
+      <w:bookmarkEnd w:id="0"/>
+    </w:p>
+    <w:p>
+      <w:pPr>
+        <w:snapToGrid w:val="0"/>
+        <w:spacing w:line="360" w:lineRule="auto"/>
+        <w:jc w:val="center"/>
+        <w:rPr>
+          <w:rFonts w:cs="Times New Roman"/>
+          <w:b/>
+          <w:bCs/>
+          <w:szCs w:val="24"/>
+          <w:lang w:val="fr-CA"/>
+        </w:rPr>
+      </w:pPr>
+      <w:r>
+        <w:rPr>
           <w:noProof/>
         </w:rPr>
         <w:drawing>
-          <wp:anchor distT="0" distB="0" distL="114300" distR="114300" simplePos="0" relativeHeight="251663872" behindDoc="0" locked="0" layoutInCell="1" allowOverlap="1" wp14:anchorId="06B5F012" wp14:editId="004CDD3D">
+          <wp:anchor distT="0" distB="0" distL="114300" distR="114300" simplePos="0" relativeHeight="251663872" behindDoc="0" locked="0" layoutInCell="1" allowOverlap="1" wp14:anchorId="06B5F012" wp14:editId="08F55ED8">
             <wp:simplePos x="0" y="0"/>
             <wp:positionH relativeFrom="margin">
-              <wp:align>center</wp:align>
+              <wp:posOffset>629106</wp:posOffset>
             </wp:positionH>
             <wp:positionV relativeFrom="paragraph">
-              <wp:posOffset>1371600</wp:posOffset>
+              <wp:posOffset>68275</wp:posOffset>
             </wp:positionV>
-            <wp:extent cx="4679950" cy="4255689"/>
-            <wp:effectExtent l="0" t="0" r="6350" b="0"/>
+            <wp:extent cx="4769511" cy="4145009"/>
+            <wp:effectExtent l="0" t="0" r="0" b="8255"/>
             <wp:wrapNone/>
-            <wp:docPr id="637606009" name="Picture 12" descr="A diagram of a diagram with text&#10;&#10;Description automatically generated with medium confidence"/>
+            <wp:docPr id="637606009" name="Picture 12"/>
             <wp:cNvGraphicFramePr>
               <a:graphicFrameLocks xmlns:a="http://schemas.openxmlformats.org/drawingml/2006/main" noChangeAspect="1"/>
             </wp:cNvGraphicFramePr>
@@ -36,20 +75,19 @@
               <a:graphicData uri="http://schemas.openxmlformats.org/drawingml/2006/picture">
                 <pic:pic xmlns:pic="http://schemas.openxmlformats.org/drawingml/2006/picture">
                   <pic:nvPicPr>
-                    <pic:cNvPr id="637606009" name="Picture 12" descr="A diagram of a diagram with text&#10;&#10;Description automatically generated with medium confidence"/>
+                    <pic:cNvPr id="637606009" name="Picture 12"/>
                     <pic:cNvPicPr>
                       <a:picLocks noChangeAspect="1" noChangeArrowheads="1"/>
                     </pic:cNvPicPr>
                   </pic:nvPicPr>
                   <pic:blipFill>
-                    <a:blip r:embed="rId8" cstate="print">
+                    <a:blip r:embed="rId8">
                       <a:extLst>
                         <a:ext uri="{28A0092B-C50C-407E-A947-70E740481C1C}">
                           <a14:useLocalDpi xmlns:a14="http://schemas.microsoft.com/office/drawing/2010/main" val="0"/>
                         </a:ext>
                       </a:extLst>
                     </a:blip>
-                    <a:srcRect/>
                     <a:stretch>
                       <a:fillRect/>
                     </a:stretch>
@@ -57,7 +95,7 @@
                   <pic:spPr bwMode="auto">
                     <a:xfrm>
                       <a:off x="0" y="0"/>
-                      <a:ext cx="4679950" cy="4255689"/>
+                      <a:ext cx="4771672" cy="4146887"/>
                     </a:xfrm>
                     <a:prstGeom prst="rect">
                       <a:avLst/>
@@ -79,45 +117,6 @@
           </wp:anchor>
         </w:drawing>
       </w:r>
-      <w:r>
-        <w:rPr>
-          <w:b/>
-          <w:sz w:val="48"/>
-          <w:lang w:val="fr-CA"/>
-        </w:rPr>
-        <w:t>Bonnes pratiques et science ouverte</w:t>
-      </w:r>
-      <w:r>
-        <w:rPr>
-          <w:b/>
-          <w:sz w:val="48"/>
-          <w:lang w:val="fr-CA"/>
-        </w:rPr>
-        <w:t xml:space="preserve"> </w:t>
-      </w:r>
-      <w:r>
-        <w:rPr>
-          <w:b/>
-          <w:sz w:val="48"/>
-          <w:lang w:val="fr-CA"/>
-        </w:rPr>
-        <w:t>: Un document d’accompagnement au PRD</w:t>
-      </w:r>
-      <w:bookmarkEnd w:id="0"/>
-    </w:p>
-    <w:p>
-      <w:pPr>
-        <w:snapToGrid w:val="0"/>
-        <w:spacing w:line="360" w:lineRule="auto"/>
-        <w:jc w:val="center"/>
-        <w:rPr>
-          <w:rFonts w:cs="Times New Roman"/>
-          <w:b/>
-          <w:bCs/>
-          <w:szCs w:val="24"/>
-          <w:lang w:val="fr-CA"/>
-        </w:rPr>
-      </w:pPr>
     </w:p>
     <w:p>
       <w:pPr>
@@ -413,8 +412,26 @@
                                 <w:szCs w:val="18"/>
                                 <w:lang w:val="fr-CA"/>
                               </w:rPr>
-                              <w:t xml:space="preserve"> de </w:t>
+                              <w:t xml:space="preserve"> de</w:t>
                             </w:r>
+                            <w:r>
+                              <w:rPr>
+                                <w:sz w:val="20"/>
+                                <w:szCs w:val="18"/>
+                                <w:lang w:val="fr-CA"/>
+                              </w:rPr>
+                              <w:t xml:space="preserve"> </w:t>
+                            </w:r>
+                          </w:p>
+                          <w:p>
+                            <w:pPr>
+                              <w:jc w:val="center"/>
+                              <w:rPr>
+                                <w:sz w:val="20"/>
+                                <w:szCs w:val="18"/>
+                                <w:lang w:val="fr-CA"/>
+                              </w:rPr>
+                            </w:pPr>
                             <w:hyperlink r:id="rId9" w:history="1">
                               <w:r>
                                 <w:rPr>
@@ -423,7 +440,7 @@
                                   <w:szCs w:val="18"/>
                                   <w:lang w:val="fr-CA"/>
                                 </w:rPr>
-                                <w:t>https://vusci.blog/2020/04/17/reproducibilitea-blends-and-flavors/</w:t>
+                                <w:t>https://web.archive.org/web/20221201125614/https://vusci.blog/2020/04/17/reproducibilitea-blends-and-flavors/</w:t>
                               </w:r>
                             </w:hyperlink>
                             <w:r>
@@ -452,7 +469,7 @@
                 <v:stroke joinstyle="miter"/>
                 <v:path gradientshapeok="t" o:connecttype="rect"/>
               </v:shapetype>
-              <v:shape id="Text Box 11" o:spid="_x0000_s1026" type="#_x0000_t202" style="position:absolute;left:0;text-align:left;margin-left:-11.25pt;margin-top:9.5pt;width:7in;height:30.9pt;z-index:251676672;visibility:visible;mso-wrap-style:square;mso-wrap-distance-left:9pt;mso-wrap-distance-top:0;mso-wrap-distance-right:9pt;mso-wrap-distance-bottom:0;mso-position-horizontal:absolute;mso-position-horizontal-relative:text;mso-position-vertical:absolute;mso-position-vertical-relative:text;v-text-anchor:top" o:gfxdata="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" stroked="f">
+              <v:shape id="Text Box 11" o:spid="_x0000_s1026" type="#_x0000_t202" style="position:absolute;left:0;text-align:left;margin-left:-11.25pt;margin-top:9.5pt;width:7in;height:30.9pt;z-index:251676672;visibility:visible;mso-wrap-style:square;mso-wrap-distance-left:9pt;mso-wrap-distance-top:0;mso-wrap-distance-right:9pt;mso-wrap-distance-bottom:0;mso-position-horizontal:absolute;mso-position-horizontal-relative:text;mso-position-vertical:absolute;mso-position-vertical-relative:text;v-text-anchor:top" o:gfxdata="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" stroked="f">
                 <v:textbox style="mso-fit-shape-to-text:t">
                   <w:txbxContent>
                     <w:p>
@@ -510,8 +527,26 @@
                           <w:szCs w:val="18"/>
                           <w:lang w:val="fr-CA"/>
                         </w:rPr>
-                        <w:t xml:space="preserve"> de </w:t>
+                        <w:t xml:space="preserve"> de</w:t>
                       </w:r>
+                      <w:r>
+                        <w:rPr>
+                          <w:sz w:val="20"/>
+                          <w:szCs w:val="18"/>
+                          <w:lang w:val="fr-CA"/>
+                        </w:rPr>
+                        <w:t xml:space="preserve"> </w:t>
+                      </w:r>
+                    </w:p>
+                    <w:p>
+                      <w:pPr>
+                        <w:jc w:val="center"/>
+                        <w:rPr>
+                          <w:sz w:val="20"/>
+                          <w:szCs w:val="18"/>
+                          <w:lang w:val="fr-CA"/>
+                        </w:rPr>
+                      </w:pPr>
                       <w:hyperlink r:id="rId10" w:history="1">
                         <w:r>
                           <w:rPr>
@@ -520,7 +555,7 @@
                             <w:szCs w:val="18"/>
                             <w:lang w:val="fr-CA"/>
                           </w:rPr>
-                          <w:t>https://vusci.blog/2020/04/17/reproducibilitea-blends-and-flavors/</w:t>
+                          <w:t>https://web.archive.org/web/20221201125614/https://vusci.blog/2020/04/17/reproducibilitea-blends-and-flavors/</w:t>
                         </w:r>
                       </w:hyperlink>
                       <w:r>
@@ -731,7 +766,7 @@
           <w:szCs w:val="28"/>
           <w:lang w:val="fr-CA"/>
         </w:rPr>
-        <w:t>6 juin</w:t>
+        <w:t>24</w:t>
       </w:r>
       <w:r>
         <w:rPr>
@@ -749,7 +784,25 @@
           <w:szCs w:val="28"/>
           <w:lang w:val="fr-CA"/>
         </w:rPr>
-        <w:t>2023</w:t>
+        <w:t xml:space="preserve">septembre </w:t>
+      </w:r>
+      <w:r>
+        <w:rPr>
+          <w:rFonts w:eastAsia="Times New Roman" w:cs="Times New Roman"/>
+          <w:sz w:val="28"/>
+          <w:szCs w:val="28"/>
+          <w:lang w:val="fr-CA"/>
+        </w:rPr>
+        <w:t>202</w:t>
+      </w:r>
+      <w:r>
+        <w:rPr>
+          <w:rFonts w:eastAsia="Times New Roman" w:cs="Times New Roman"/>
+          <w:sz w:val="28"/>
+          <w:szCs w:val="28"/>
+          <w:lang w:val="fr-CA"/>
+        </w:rPr>
+        <w:t>5</w:t>
       </w:r>
     </w:p>
     <w:p>
@@ -943,7 +996,7 @@
           </mc:Choice>
           <mc:Fallback>
             <w:pict>
-              <v:shape w14:anchorId="3195FE2E" id="Text Box 8" o:spid="_x0000_s1027" type="#_x0000_t202" style="position:absolute;left:0;text-align:left;margin-left:0;margin-top:20.15pt;width:348pt;height:45.85pt;z-index:251695104;visibility:visible;mso-wrap-style:square;mso-width-percent:0;mso-height-percent:0;mso-wrap-distance-left:9pt;mso-wrap-distance-top:3.6pt;mso-wrap-distance-right:9pt;mso-wrap-distance-bottom:3.6pt;mso-position-horizontal:center;mso-position-horizontal-relative:margin;mso-position-vertical:absolute;mso-position-vertical-relative:text;mso-width-percent:0;mso-height-percent:0;mso-width-relative:margin;mso-height-relative:margin;v-text-anchor:top" o:gfxdata="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">
+              <v:shape w14:anchorId="3195FE2E" id="Text Box 8" o:spid="_x0000_s1027" type="#_x0000_t202" style="position:absolute;left:0;text-align:left;margin-left:0;margin-top:20.15pt;width:348pt;height:45.85pt;z-index:251695104;visibility:visible;mso-wrap-style:square;mso-width-percent:0;mso-height-percent:0;mso-wrap-distance-left:9pt;mso-wrap-distance-top:3.6pt;mso-wrap-distance-right:9pt;mso-wrap-distance-bottom:3.6pt;mso-position-horizontal:center;mso-position-horizontal-relative:margin;mso-position-vertical:absolute;mso-position-vertical-relative:text;mso-width-percent:0;mso-height-percent:0;mso-width-relative:margin;mso-height-relative:margin;v-text-anchor:top" o:gfxdata="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">
                 <v:textbox>
                   <w:txbxContent>
                     <w:p>
@@ -1079,6 +1132,9 @@
       <w:bookmarkStart w:id="3" w:name="_Toc127443370"/>
       <w:bookmarkStart w:id="4" w:name="_Toc127541214"/>
       <w:r>
+        <w:rPr>
+          <w:lang w:val="fr-CA"/>
+        </w:rPr>
         <w:br w:type="page"/>
       </w:r>
     </w:p>
@@ -2903,16 +2959,77 @@
         </w:rPr>
         <w:t>« </w:t>
       </w:r>
-      <w:hyperlink r:id="rId14" w:history="1">
-        <w:r>
-          <w:rPr>
-            <w:rStyle w:val="Hyperlink"/>
-            <w:rFonts w:eastAsia="Times New Roman" w:cs="Times New Roman"/>
-            <w:szCs w:val="24"/>
-          </w:rPr>
-          <w:t>Statistical Methods in Theses: Guidelines and Explanations</w:t>
-        </w:r>
-      </w:hyperlink>
+      <w:proofErr w:type="spellStart"/>
+      <w:r>
+        <w:fldChar w:fldCharType="begin"/>
+      </w:r>
+      <w:r>
+        <w:rPr>
+          <w:lang w:val="fr-CA"/>
+        </w:rPr>
+        <w:instrText xml:space="preserve"> HYPERLINK "https://www.uoguelph.ca/psychology/graduate/thesis-statistics" </w:instrText>
+      </w:r>
+      <w:r>
+        <w:fldChar w:fldCharType="separate"/>
+      </w:r>
+      <w:r>
+        <w:rPr>
+          <w:rStyle w:val="Hyperlink"/>
+          <w:rFonts w:eastAsia="Times New Roman" w:cs="Times New Roman"/>
+          <w:szCs w:val="24"/>
+          <w:lang w:val="fr-CA"/>
+        </w:rPr>
+        <w:t>Statistical</w:t>
+      </w:r>
+      <w:proofErr w:type="spellEnd"/>
+      <w:r>
+        <w:rPr>
+          <w:rStyle w:val="Hyperlink"/>
+          <w:rFonts w:eastAsia="Times New Roman" w:cs="Times New Roman"/>
+          <w:szCs w:val="24"/>
+          <w:lang w:val="fr-CA"/>
+        </w:rPr>
+        <w:t xml:space="preserve"> Methods in </w:t>
+      </w:r>
+      <w:proofErr w:type="spellStart"/>
+      <w:r>
+        <w:rPr>
+          <w:rStyle w:val="Hyperlink"/>
+          <w:rFonts w:eastAsia="Times New Roman" w:cs="Times New Roman"/>
+          <w:szCs w:val="24"/>
+          <w:lang w:val="fr-CA"/>
+        </w:rPr>
+        <w:t>Theses</w:t>
+      </w:r>
+      <w:proofErr w:type="spellEnd"/>
+      <w:r>
+        <w:rPr>
+          <w:rStyle w:val="Hyperlink"/>
+          <w:rFonts w:eastAsia="Times New Roman" w:cs="Times New Roman"/>
+          <w:szCs w:val="24"/>
+          <w:lang w:val="fr-CA"/>
+        </w:rPr>
+        <w:t xml:space="preserve">: Guidelines and </w:t>
+      </w:r>
+      <w:proofErr w:type="spellStart"/>
+      <w:r>
+        <w:rPr>
+          <w:rStyle w:val="Hyperlink"/>
+          <w:rFonts w:eastAsia="Times New Roman" w:cs="Times New Roman"/>
+          <w:szCs w:val="24"/>
+          <w:lang w:val="fr-CA"/>
+        </w:rPr>
+        <w:t>Explanations</w:t>
+      </w:r>
+      <w:proofErr w:type="spellEnd"/>
+      <w:r>
+        <w:rPr>
+          <w:rStyle w:val="Hyperlink"/>
+          <w:rFonts w:eastAsia="Times New Roman" w:cs="Times New Roman"/>
+          <w:szCs w:val="24"/>
+        </w:rPr>
+        <w:fldChar w:fldCharType="end"/>
+      </w:r>
       <w:r>
         <w:rPr>
           <w:rFonts w:eastAsia="Times New Roman" w:cs="Times New Roman"/>
@@ -3036,11 +3153,19 @@
         </w:rPr>
         <w:t xml:space="preserve"> </w:t>
       </w:r>
-      <w:r>
-        <w:rPr>
-          <w:lang w:val="fr-CA"/>
-        </w:rPr>
-        <w:t>Naseem Al-</w:t>
+      <w:proofErr w:type="spellStart"/>
+      <w:r>
+        <w:rPr>
+          <w:lang w:val="fr-CA"/>
+        </w:rPr>
+        <w:t>Naseem</w:t>
+      </w:r>
+      <w:proofErr w:type="spellEnd"/>
+      <w:r>
+        <w:rPr>
+          <w:lang w:val="fr-CA"/>
+        </w:rPr>
+        <w:t xml:space="preserve"> Al-</w:t>
       </w:r>
       <w:proofErr w:type="spellStart"/>
       <w:r>
@@ -5388,7 +5513,7 @@
                     </pic:cNvPicPr>
                   </pic:nvPicPr>
                   <pic:blipFill>
-                    <a:blip r:embed="rId15">
+                    <a:blip r:embed="rId14">
                       <a:extLst>
                         <a:ext uri="{28A0092B-C50C-407E-A947-70E740481C1C}">
                           <a14:useLocalDpi xmlns:a14="http://schemas.microsoft.com/office/drawing/2010/main" val="0"/>
@@ -11166,7 +11291,7 @@
                     </pic:cNvPicPr>
                   </pic:nvPicPr>
                   <pic:blipFill>
-                    <a:blip r:embed="rId16" cstate="print">
+                    <a:blip r:embed="rId15" cstate="print">
                       <a:extLst>
                         <a:ext uri="{28A0092B-C50C-407E-A947-70E740481C1C}">
                           <a14:useLocalDpi xmlns:a14="http://schemas.microsoft.com/office/drawing/2010/main" val="0"/>
@@ -11571,7 +11696,7 @@
                     </pic:cNvPicPr>
                   </pic:nvPicPr>
                   <pic:blipFill>
-                    <a:blip r:embed="rId17" cstate="print">
+                    <a:blip r:embed="rId16" cstate="print">
                       <a:extLst>
                         <a:ext uri="{28A0092B-C50C-407E-A947-70E740481C1C}">
                           <a14:useLocalDpi xmlns:a14="http://schemas.microsoft.com/office/drawing/2010/main" val="0"/>
@@ -11921,7 +12046,7 @@
         <w:spacing w:line="360" w:lineRule="auto"/>
         <w:ind w:firstLine="720"/>
         <w:rPr>
-          <w:lang w:val="fr-CA"/>
+          <w:lang w:val="en-US"/>
         </w:rPr>
       </w:pPr>
       <w:r>
@@ -11929,16 +12054,16 @@
           <w:noProof/>
         </w:rPr>
         <w:drawing>
-          <wp:anchor distT="0" distB="0" distL="114300" distR="114300" simplePos="0" relativeHeight="251682816" behindDoc="0" locked="0" layoutInCell="1" allowOverlap="1" wp14:anchorId="6ED57C4E" wp14:editId="31187FFE">
+          <wp:anchor distT="0" distB="0" distL="114300" distR="114300" simplePos="0" relativeHeight="251682816" behindDoc="0" locked="0" layoutInCell="1" allowOverlap="1" wp14:anchorId="6ED57C4E" wp14:editId="2C8C6472">
             <wp:simplePos x="0" y="0"/>
             <wp:positionH relativeFrom="column">
-              <wp:posOffset>4249420</wp:posOffset>
+              <wp:posOffset>4248595</wp:posOffset>
             </wp:positionH>
             <wp:positionV relativeFrom="paragraph">
-              <wp:posOffset>66675</wp:posOffset>
+              <wp:posOffset>71276</wp:posOffset>
             </wp:positionV>
-            <wp:extent cx="1485265" cy="1432560"/>
-            <wp:effectExtent l="0" t="0" r="635" b="0"/>
+            <wp:extent cx="1485265" cy="1422595"/>
+            <wp:effectExtent l="0" t="0" r="635" b="6350"/>
             <wp:wrapSquare wrapText="bothSides"/>
             <wp:docPr id="15" name="Picture 15"/>
             <wp:cNvGraphicFramePr>
@@ -11954,7 +12079,7 @@
                     </pic:cNvPicPr>
                   </pic:nvPicPr>
                   <pic:blipFill>
-                    <a:blip r:embed="rId18" cstate="print">
+                    <a:blip r:embed="rId17" cstate="print">
                       <a:extLst>
                         <a:ext uri="{28A0092B-C50C-407E-A947-70E740481C1C}">
                           <a14:useLocalDpi xmlns:a14="http://schemas.microsoft.com/office/drawing/2010/main" val="0"/>
@@ -11968,7 +12093,7 @@
                   <pic:spPr bwMode="auto">
                     <a:xfrm>
                       <a:off x="0" y="0"/>
-                      <a:ext cx="1485265" cy="1432560"/>
+                      <a:ext cx="1485265" cy="1422595"/>
                     </a:xfrm>
                     <a:prstGeom prst="rect">
                       <a:avLst/>
@@ -12160,9 +12285,23 @@
       </w:r>
       <w:r>
         <w:rPr>
-          <w:lang w:val="fr-CA"/>
-        </w:rPr>
-        <w:t xml:space="preserve">Comme le souligne </w:t>
+          <w:lang w:val="en-US"/>
+        </w:rPr>
+        <w:t xml:space="preserve">Comme le </w:t>
+      </w:r>
+      <w:proofErr w:type="spellStart"/>
+      <w:r>
+        <w:rPr>
+          <w:lang w:val="en-US"/>
+        </w:rPr>
+        <w:t>souligne</w:t>
+      </w:r>
+      <w:proofErr w:type="spellEnd"/>
+      <w:r>
+        <w:rPr>
+          <w:lang w:val="en-US"/>
+        </w:rPr>
+        <w:t xml:space="preserve"> </w:t>
       </w:r>
       <w:r>
         <w:rPr>
@@ -12172,7 +12311,7 @@
       </w:r>
       <w:r>
         <w:rPr>
-          <w:lang w:val="fr-CA"/>
+          <w:lang w:val="en-US"/>
         </w:rPr>
         <w:instrText xml:space="preserve"> ADDIN EN.CITE &lt;EndNote&gt;&lt;Cite AuthorYear="1"&gt;&lt;Author&gt;Goldacre&lt;/Author&gt;&lt;Year&gt;2009&lt;/Year&gt;&lt;RecNum&gt;3574&lt;/RecNum&gt;&lt;DisplayText&gt;Goldacre (2009)&lt;/DisplayText&gt;&lt;record&gt;&lt;rec-number&gt;3574&lt;/rec-number&gt;&lt;foreign-keys&gt;&lt;key app="EN" db-id="d2d59wppke9dt5e5ttpxpzdoa5ae9dwedfp9" timestamp="1666796184"&gt;3574&lt;/key&gt;&lt;/foreign-keys&gt;&lt;ref-type name="Book"&gt;6&lt;/ref-type&gt;&lt;contributors&gt;&lt;authors&gt;&lt;author&gt;Goldacre, Ben&lt;/author&gt;&lt;/authors&gt;&lt;/contributors&gt;&lt;titles&gt;&lt;title&gt;Bad science: Quacks, hacks, and big pharma flacks&lt;/title&gt;&lt;/titles&gt;&lt;dates&gt;&lt;year&gt;2009&lt;/year&gt;&lt;/dates&gt;&lt;pub-location&gt;London, England&lt;/pub-location&gt;&lt;publisher&gt;Fourth Estate.&lt;/publisher&gt;&lt;isbn&gt;0771035764&lt;/isbn&gt;&lt;urls&gt;&lt;/urls&gt;&lt;/record&gt;&lt;/Cite&gt;&lt;/EndNote&gt;</w:instrText>
       </w:r>
@@ -12185,7 +12324,7 @@
       <w:r>
         <w:rPr>
           <w:noProof/>
-          <w:lang w:val="fr-CA"/>
+          <w:lang w:val="en-US"/>
         </w:rPr>
         <w:t>Goldacre (2009)</w:t>
       </w:r>
@@ -12199,7 +12338,7 @@
         <w:rPr>
           <w:rFonts w:eastAsia="Times New Roman" w:cs="Times New Roman"/>
           <w:szCs w:val="24"/>
-          <w:lang w:val="fr-CA"/>
+          <w:lang w:val="en-US"/>
         </w:rPr>
         <w:t xml:space="preserve"> :</w:t>
       </w:r>
@@ -12605,25 +12744,7 @@
                                 <w:szCs w:val="24"/>
                                 <w:lang w:val="fr-CA"/>
                               </w:rPr>
-                              <w:t xml:space="preserve">Malgré nos meilleures intentions lors du préenregistrement de notre étude, il y aura (presque) toujours des imprévus de toutes sortes qui nos contraindront à dévier de notre protocole original. Ce pourrait être par exemple des problèmes de puissance inattendus ou bien de nouvelles conclusions de d’autres études récentes qui entraînent la nécessité d’ajuster le modèle à tester. Ceci est tout à fait normal et acceptable! Il </w:t>
-                            </w:r>
-                            <w:proofErr w:type="gramStart"/>
-                            <w:r>
-                              <w:rPr>
-                                <w:rFonts w:eastAsia="Times New Roman" w:cs="Times New Roman"/>
-                                <w:szCs w:val="24"/>
-                                <w:lang w:val="fr-CA"/>
-                              </w:rPr>
-                              <w:t>suffit simplement</w:t>
-                            </w:r>
-                            <w:proofErr w:type="gramEnd"/>
-                            <w:r>
-                              <w:rPr>
-                                <w:rFonts w:eastAsia="Times New Roman" w:cs="Times New Roman"/>
-                                <w:szCs w:val="24"/>
-                                <w:lang w:val="fr-CA"/>
-                              </w:rPr>
-                              <w:t xml:space="preserve"> d’être transparent face à ces déviations et le noter et de le justifier dans votre manuscrit. Mettez-vous à la place des gens qui liront votre article : si vous justifiez bien vos décisions, les gens seront raisonnables et il ne devrait pas y avoir de problème.</w:t>
+                              <w:t>Malgré nos meilleures intentions lors du préenregistrement de notre étude, il y aura (presque) toujours des imprévus de toutes sortes qui nos contraindront à dévier de notre protocole original. Ce pourrait être par exemple des problèmes de puissance inattendus ou bien de nouvelles conclusions de d’autres études récentes qui entraînent la nécessité d’ajuster le modèle à tester. Ceci est tout à fait normal et acceptable! Il suffit simplement d’être transparent face à ces déviations et le noter et de le justifier dans votre manuscrit. Mettez-vous à la place des gens qui liront votre article : si vous justifiez bien vos décisions, les gens seront raisonnables et il ne devrait pas y avoir de problème.</w:t>
                             </w:r>
                           </w:p>
                         </w:txbxContent>
@@ -12645,7 +12766,7 @@
           </mc:Choice>
           <mc:Fallback>
             <w:pict>
-              <v:shape w14:anchorId="1F631F5A" id="Text Box 2049183149" o:spid="_x0000_s1028" type="#_x0000_t202" style="position:absolute;left:0;text-align:left;margin-left:1.55pt;margin-top:47.65pt;width:492pt;height:110.6pt;z-index:251710464;visibility:visible;mso-wrap-style:square;mso-width-percent:0;mso-height-percent:200;mso-wrap-distance-left:9pt;mso-wrap-distance-top:3.6pt;mso-wrap-distance-right:9pt;mso-wrap-distance-bottom:3.6pt;mso-position-horizontal:absolute;mso-position-horizontal-relative:margin;mso-position-vertical:absolute;mso-position-vertical-relative:text;mso-width-percent:0;mso-height-percent:200;mso-width-relative:margin;mso-height-relative:margin;v-text-anchor:top" o:gfxdata="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">
+              <v:shape w14:anchorId="1F631F5A" id="Text Box 2049183149" o:spid="_x0000_s1028" type="#_x0000_t202" style="position:absolute;left:0;text-align:left;margin-left:1.55pt;margin-top:47.65pt;width:492pt;height:110.6pt;z-index:251710464;visibility:visible;mso-wrap-style:square;mso-width-percent:0;mso-height-percent:200;mso-wrap-distance-left:9pt;mso-wrap-distance-top:3.6pt;mso-wrap-distance-right:9pt;mso-wrap-distance-bottom:3.6pt;mso-position-horizontal:absolute;mso-position-horizontal-relative:margin;mso-position-vertical:absolute;mso-position-vertical-relative:text;mso-width-percent:0;mso-height-percent:200;mso-width-relative:margin;mso-height-relative:margin;v-text-anchor:top" o:gfxdata="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">
                 <v:textbox style="mso-fit-shape-to-text:t">
                   <w:txbxContent>
                     <w:p>
@@ -12687,25 +12808,7 @@
                           <w:szCs w:val="24"/>
                           <w:lang w:val="fr-CA"/>
                         </w:rPr>
-                        <w:t xml:space="preserve">Malgré nos meilleures intentions lors du préenregistrement de notre étude, il y aura (presque) toujours des imprévus de toutes sortes qui nos contraindront à dévier de notre protocole original. Ce pourrait être par exemple des problèmes de puissance inattendus ou bien de nouvelles conclusions de d’autres études récentes qui entraînent la nécessité d’ajuster le modèle à tester. Ceci est tout à fait normal et acceptable! Il </w:t>
-                      </w:r>
-                      <w:proofErr w:type="gramStart"/>
-                      <w:r>
-                        <w:rPr>
-                          <w:rFonts w:eastAsia="Times New Roman" w:cs="Times New Roman"/>
-                          <w:szCs w:val="24"/>
-                          <w:lang w:val="fr-CA"/>
-                        </w:rPr>
-                        <w:t>suffit simplement</w:t>
-                      </w:r>
-                      <w:proofErr w:type="gramEnd"/>
-                      <w:r>
-                        <w:rPr>
-                          <w:rFonts w:eastAsia="Times New Roman" w:cs="Times New Roman"/>
-                          <w:szCs w:val="24"/>
-                          <w:lang w:val="fr-CA"/>
-                        </w:rPr>
-                        <w:t xml:space="preserve"> d’être transparent face à ces déviations et le noter et de le justifier dans votre manuscrit. Mettez-vous à la place des gens qui liront votre article : si vous justifiez bien vos décisions, les gens seront raisonnables et il ne devrait pas y avoir de problème.</w:t>
+                        <w:t>Malgré nos meilleures intentions lors du préenregistrement de notre étude, il y aura (presque) toujours des imprévus de toutes sortes qui nos contraindront à dévier de notre protocole original. Ce pourrait être par exemple des problèmes de puissance inattendus ou bien de nouvelles conclusions de d’autres études récentes qui entraînent la nécessité d’ajuster le modèle à tester. Ceci est tout à fait normal et acceptable! Il suffit simplement d’être transparent face à ces déviations et le noter et de le justifier dans votre manuscrit. Mettez-vous à la place des gens qui liront votre article : si vous justifiez bien vos décisions, les gens seront raisonnables et il ne devrait pas y avoir de problème.</w:t>
                       </w:r>
                     </w:p>
                   </w:txbxContent>
@@ -13020,7 +13123,7 @@
         </w:rPr>
         <w:t xml:space="preserve">t </w:t>
       </w:r>
-      <w:hyperlink r:id="rId19" w:history="1">
+      <w:hyperlink r:id="rId18" w:history="1">
         <w:r>
           <w:rPr>
             <w:rStyle w:val="Hyperlink"/>
@@ -13404,7 +13507,7 @@
         </w:rPr>
         <w:t>(</w:t>
       </w:r>
-      <w:hyperlink r:id="rId20" w:history="1">
+      <w:hyperlink r:id="rId19" w:history="1">
         <w:r>
           <w:rPr>
             <w:rStyle w:val="Hyperlink"/>
@@ -13833,7 +13936,7 @@
                               </w:rPr>
                               <w:t xml:space="preserve">Néanmoins, </w:t>
                             </w:r>
-                            <w:hyperlink r:id="rId21" w:history="1">
+                            <w:hyperlink r:id="rId20" w:history="1">
                               <w:r>
                                 <w:rPr>
                                   <w:rStyle w:val="Hyperlink"/>
@@ -13848,6 +13951,7 @@
                               </w:rPr>
                               <w:t xml:space="preserve">, et </w:t>
                             </w:r>
+                            <w:proofErr w:type="gramStart"/>
                             <w:r>
                               <w:rPr>
                                 <w:lang w:val="fr-CA"/>
@@ -13858,7 +13962,14 @@
                               <w:rPr>
                                 <w:lang w:val="fr-CA"/>
                               </w:rPr>
-                              <w:t>modèles prêt à être utilis</w:t>
+                              <w:t>modèles prêt</w:t>
+                            </w:r>
+                            <w:proofErr w:type="gramEnd"/>
+                            <w:r>
+                              <w:rPr>
+                                <w:lang w:val="fr-CA"/>
+                              </w:rPr>
+                              <w:t xml:space="preserve"> à être utilis</w:t>
                             </w:r>
                             <w:r>
                               <w:rPr>
@@ -14032,7 +14143,7 @@
           </mc:Choice>
           <mc:Fallback>
             <w:pict>
-              <v:shape w14:anchorId="199F5C74" id="Text Box 105922055" o:spid="_x0000_s1029" type="#_x0000_t202" style="position:absolute;left:0;text-align:left;margin-left:-9.15pt;margin-top:.05pt;width:492pt;height:110.6pt;z-index:251708416;visibility:visible;mso-wrap-style:square;mso-width-percent:0;mso-height-percent:200;mso-wrap-distance-left:9pt;mso-wrap-distance-top:3.6pt;mso-wrap-distance-right:9pt;mso-wrap-distance-bottom:3.6pt;mso-position-horizontal:absolute;mso-position-horizontal-relative:margin;mso-position-vertical:absolute;mso-position-vertical-relative:text;mso-width-percent:0;mso-height-percent:200;mso-width-relative:margin;mso-height-relative:margin;v-text-anchor:top" o:gfxdata="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">
+              <v:shape w14:anchorId="199F5C74" id="Text Box 105922055" o:spid="_x0000_s1029" type="#_x0000_t202" style="position:absolute;left:0;text-align:left;margin-left:-9.15pt;margin-top:.05pt;width:492pt;height:110.6pt;z-index:251708416;visibility:visible;mso-wrap-style:square;mso-width-percent:0;mso-height-percent:200;mso-wrap-distance-left:9pt;mso-wrap-distance-top:3.6pt;mso-wrap-distance-right:9pt;mso-wrap-distance-bottom:3.6pt;mso-position-horizontal:absolute;mso-position-horizontal-relative:margin;mso-position-vertical:absolute;mso-position-vertical-relative:text;mso-width-percent:0;mso-height-percent:200;mso-width-relative:margin;mso-height-relative:margin;v-text-anchor:top" o:gfxdata="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">
                 <v:textbox style="mso-fit-shape-to-text:t">
                   <w:txbxContent>
                     <w:p>
@@ -14258,7 +14369,7 @@
                         </w:rPr>
                         <w:t xml:space="preserve">Néanmoins, </w:t>
                       </w:r>
-                      <w:hyperlink r:id="rId22" w:history="1">
+                      <w:hyperlink r:id="rId21" w:history="1">
                         <w:r>
                           <w:rPr>
                             <w:rStyle w:val="Hyperlink"/>
@@ -14273,6 +14384,7 @@
                         </w:rPr>
                         <w:t xml:space="preserve">, et </w:t>
                       </w:r>
+                      <w:proofErr w:type="gramStart"/>
                       <w:r>
                         <w:rPr>
                           <w:lang w:val="fr-CA"/>
@@ -14283,7 +14395,14 @@
                         <w:rPr>
                           <w:lang w:val="fr-CA"/>
                         </w:rPr>
-                        <w:t>modèles prêt à être utilis</w:t>
+                        <w:t>modèles prêt</w:t>
+                      </w:r>
+                      <w:proofErr w:type="gramEnd"/>
+                      <w:r>
+                        <w:rPr>
+                          <w:lang w:val="fr-CA"/>
+                        </w:rPr>
+                        <w:t xml:space="preserve"> à être utilis</w:t>
                       </w:r>
                       <w:r>
                         <w:rPr>
@@ -14481,16 +14600,16 @@
           <w:noProof/>
         </w:rPr>
         <w:drawing>
-          <wp:anchor distT="0" distB="0" distL="114300" distR="114300" simplePos="0" relativeHeight="251652096" behindDoc="0" locked="0" layoutInCell="1" allowOverlap="1" wp14:anchorId="60FCF071" wp14:editId="5A8A3138">
+          <wp:anchor distT="0" distB="0" distL="114300" distR="114300" simplePos="0" relativeHeight="251684864" behindDoc="0" locked="0" layoutInCell="1" allowOverlap="1" wp14:anchorId="60FCF071" wp14:editId="5E248E9E">
             <wp:simplePos x="0" y="0"/>
             <wp:positionH relativeFrom="column">
-              <wp:posOffset>4265295</wp:posOffset>
+              <wp:posOffset>4263225</wp:posOffset>
             </wp:positionH>
             <wp:positionV relativeFrom="paragraph">
-              <wp:posOffset>57150</wp:posOffset>
+              <wp:posOffset>59998</wp:posOffset>
             </wp:positionV>
-            <wp:extent cx="1485265" cy="1432560"/>
-            <wp:effectExtent l="0" t="0" r="635" b="0"/>
+            <wp:extent cx="1485265" cy="1422595"/>
+            <wp:effectExtent l="0" t="0" r="635" b="6350"/>
             <wp:wrapSquare wrapText="bothSides"/>
             <wp:docPr id="16" name="Picture 16"/>
             <wp:cNvGraphicFramePr>
@@ -14506,7 +14625,7 @@
                     </pic:cNvPicPr>
                   </pic:nvPicPr>
                   <pic:blipFill>
-                    <a:blip r:embed="rId18" cstate="print">
+                    <a:blip r:embed="rId17" cstate="print">
                       <a:extLst>
                         <a:ext uri="{28A0092B-C50C-407E-A947-70E740481C1C}">
                           <a14:useLocalDpi xmlns:a14="http://schemas.microsoft.com/office/drawing/2010/main" val="0"/>
@@ -14520,7 +14639,7 @@
                   <pic:spPr bwMode="auto">
                     <a:xfrm>
                       <a:off x="0" y="0"/>
-                      <a:ext cx="1485265" cy="1432560"/>
+                      <a:ext cx="1485265" cy="1422595"/>
                     </a:xfrm>
                     <a:prstGeom prst="rect">
                       <a:avLst/>
@@ -14629,25 +14748,7 @@
           <w:szCs w:val="24"/>
           <w:lang w:val="fr-CA"/>
         </w:rPr>
-        <w:t xml:space="preserve">La différence avec le préenregistrement, c’est que le rapport enregistré vous demande d’écrire d’abord votre introduction et votre méthodologie, et puis de soumettre ce manuscrit incomplet à un journal. Le journal enverra donc ce document en révision par les pairs, puis votre manuscrit sera accepté ou rejeté seulement sur la pertinence théorique et la force méthodologique de l’étude, peu importe les résultats, qu’ils soient significatifs ou non. Souvent, votre protocole peut être accepté à condition d’y apporter des modifications et des améliorations, ce qui permet </w:t>
-      </w:r>
-      <w:proofErr w:type="gramStart"/>
-      <w:r>
-        <w:rPr>
-          <w:rFonts w:eastAsia="Times New Roman" w:cs="Times New Roman"/>
-          <w:szCs w:val="24"/>
-          <w:lang w:val="fr-CA"/>
-        </w:rPr>
-        <w:t>au final</w:t>
-      </w:r>
-      <w:proofErr w:type="gramEnd"/>
-      <w:r>
-        <w:rPr>
-          <w:rFonts w:eastAsia="Times New Roman" w:cs="Times New Roman"/>
-          <w:szCs w:val="24"/>
-          <w:lang w:val="fr-CA"/>
-        </w:rPr>
-        <w:t xml:space="preserve"> d’avoir une étude révisée par les pairs en avance et en particulier, encore plus robuste.</w:t>
+        <w:t>La différence avec le préenregistrement, c’est que le rapport enregistré vous demande d’écrire d’abord votre introduction et votre méthodologie, et puis de soumettre ce manuscrit incomplet à un journal. Le journal enverra donc ce document en révision par les pairs, puis votre manuscrit sera accepté ou rejeté seulement sur la pertinence théorique et la force méthodologique de l’étude, peu importe les résultats, qu’ils soient significatifs ou non. Souvent, votre protocole peut être accepté à condition d’y apporter des modifications et des améliorations, ce qui permet au final d’avoir une étude révisée par les pairs en avance et en particulier, encore plus robuste.</w:t>
       </w:r>
     </w:p>
     <w:p>
@@ -15228,7 +15329,7 @@
         </w:rPr>
         <w:t xml:space="preserve">Il existe un document fort informatif sur </w:t>
       </w:r>
-      <w:hyperlink r:id="rId23" w:history="1">
+      <w:hyperlink r:id="rId22" w:history="1">
         <w:r>
           <w:rPr>
             <w:rStyle w:val="Hyperlink"/>
@@ -15362,7 +15463,7 @@
         </w:rPr>
         <w:t xml:space="preserve">, par exemple sur </w:t>
       </w:r>
-      <w:hyperlink r:id="rId24" w:history="1">
+      <w:hyperlink r:id="rId23" w:history="1">
         <w:r>
           <w:rPr>
             <w:rStyle w:val="Hyperlink"/>
@@ -15439,15 +15540,15 @@
           <w:noProof/>
         </w:rPr>
         <w:drawing>
-          <wp:anchor distT="0" distB="0" distL="114300" distR="114300" simplePos="0" relativeHeight="251680768" behindDoc="0" locked="0" layoutInCell="1" allowOverlap="1" wp14:anchorId="050CEFA6" wp14:editId="41CDC95E">
+          <wp:anchor distT="0" distB="0" distL="114300" distR="114300" simplePos="0" relativeHeight="251680768" behindDoc="0" locked="0" layoutInCell="1" allowOverlap="1" wp14:anchorId="050CEFA6" wp14:editId="2871EED3">
             <wp:simplePos x="0" y="0"/>
             <wp:positionH relativeFrom="column">
-              <wp:posOffset>4249420</wp:posOffset>
+              <wp:posOffset>4255135</wp:posOffset>
             </wp:positionH>
             <wp:positionV relativeFrom="paragraph">
-              <wp:posOffset>6985</wp:posOffset>
+              <wp:posOffset>7620</wp:posOffset>
             </wp:positionV>
-            <wp:extent cx="1435100" cy="1383030"/>
+            <wp:extent cx="1431290" cy="1383030"/>
             <wp:effectExtent l="0" t="0" r="0" b="7620"/>
             <wp:wrapSquare wrapText="bothSides"/>
             <wp:docPr id="14" name="Picture 14"/>
@@ -15464,7 +15565,7 @@
                     </pic:cNvPicPr>
                   </pic:nvPicPr>
                   <pic:blipFill>
-                    <a:blip r:embed="rId25" cstate="print">
+                    <a:blip r:embed="rId24" cstate="print">
                       <a:extLst>
                         <a:ext uri="{28A0092B-C50C-407E-A947-70E740481C1C}">
                           <a14:useLocalDpi xmlns:a14="http://schemas.microsoft.com/office/drawing/2010/main" val="0"/>
@@ -15478,7 +15579,7 @@
                   <pic:spPr bwMode="auto">
                     <a:xfrm>
                       <a:off x="0" y="0"/>
-                      <a:ext cx="1435100" cy="1383030"/>
+                      <a:ext cx="1431290" cy="1383030"/>
                     </a:xfrm>
                     <a:prstGeom prst="rect">
                       <a:avLst/>
@@ -15764,7 +15865,7 @@
         </w:rPr>
         <w:t xml:space="preserve">Dans sa </w:t>
       </w:r>
-      <w:hyperlink r:id="rId26" w:history="1">
+      <w:hyperlink r:id="rId25" w:history="1">
         <w:r>
           <w:rPr>
             <w:rStyle w:val="Hyperlink"/>
@@ -16110,7 +16211,7 @@
         </w:rPr>
         <w:t xml:space="preserve"> </w:t>
       </w:r>
-      <w:hyperlink r:id="rId27" w:history="1">
+      <w:hyperlink r:id="rId26" w:history="1">
         <w:r>
           <w:rPr>
             <w:rStyle w:val="Hyperlink"/>
@@ -16510,7 +16611,7 @@
         </w:rPr>
         <w:t xml:space="preserve"> et de </w:t>
       </w:r>
-      <w:hyperlink r:id="rId28" w:history="1">
+      <w:hyperlink r:id="rId27" w:history="1">
         <w:r>
           <w:rPr>
             <w:rStyle w:val="Hyperlink"/>
@@ -16569,7 +16670,7 @@
         </w:rPr>
         <w:t xml:space="preserve">sur une banque de données publiques telle que le </w:t>
       </w:r>
-      <w:hyperlink r:id="rId29" w:history="1">
+      <w:hyperlink r:id="rId28" w:history="1">
         <w:r>
           <w:rPr>
             <w:rStyle w:val="Hyperlink"/>
@@ -18414,7 +18515,7 @@
                               </w:rPr>
                               <w:t xml:space="preserve">: </w:t>
                             </w:r>
-                            <w:hyperlink r:id="rId30" w:history="1">
+                            <w:hyperlink r:id="rId29" w:history="1">
                               <w:r>
                                 <w:rPr>
                                   <w:rStyle w:val="Hyperlink"/>
@@ -18467,7 +18568,7 @@
                               </w:rPr>
                               <w:t xml:space="preserve">pp » disponible sur internet : </w:t>
                             </w:r>
-                            <w:hyperlink r:id="rId31" w:history="1">
+                            <w:hyperlink r:id="rId30" w:history="1">
                               <w:r>
                                 <w:rPr>
                                   <w:rStyle w:val="Hyperlink"/>
@@ -18506,7 +18607,7 @@
           </mc:Choice>
           <mc:Fallback>
             <w:pict>
-              <v:shape w14:anchorId="4E5AD8D4" id="Text Box 217" o:spid="_x0000_s1030" type="#_x0000_t202" style="position:absolute;margin-left:0;margin-top:24.6pt;width:492pt;height:110.6pt;z-index:251663360;visibility:visible;mso-wrap-style:square;mso-width-percent:0;mso-height-percent:200;mso-wrap-distance-left:9pt;mso-wrap-distance-top:3.6pt;mso-wrap-distance-right:9pt;mso-wrap-distance-bottom:3.6pt;mso-position-horizontal:absolute;mso-position-horizontal-relative:margin;mso-position-vertical:absolute;mso-position-vertical-relative:text;mso-width-percent:0;mso-height-percent:200;mso-width-relative:margin;mso-height-relative:margin;v-text-anchor:top" o:gfxdata="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">
+              <v:shape w14:anchorId="4E5AD8D4" id="Text Box 217" o:spid="_x0000_s1030" type="#_x0000_t202" style="position:absolute;margin-left:0;margin-top:24.6pt;width:492pt;height:110.6pt;z-index:251663360;visibility:visible;mso-wrap-style:square;mso-width-percent:0;mso-height-percent:200;mso-wrap-distance-left:9pt;mso-wrap-distance-top:3.6pt;mso-wrap-distance-right:9pt;mso-wrap-distance-bottom:3.6pt;mso-position-horizontal:absolute;mso-position-horizontal-relative:margin;mso-position-vertical:absolute;mso-position-vertical-relative:text;mso-width-percent:0;mso-height-percent:200;mso-width-relative:margin;mso-height-relative:margin;v-text-anchor:top" o:gfxdata="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">
                 <v:textbox style="mso-fit-shape-to-text:t">
                   <w:txbxContent>
                     <w:p>
@@ -19545,7 +19646,7 @@
                         </w:rPr>
                         <w:t xml:space="preserve">: </w:t>
                       </w:r>
-                      <w:hyperlink r:id="rId32" w:history="1">
+                      <w:hyperlink r:id="rId31" w:history="1">
                         <w:r>
                           <w:rPr>
                             <w:rStyle w:val="Hyperlink"/>
@@ -19598,7 +19699,7 @@
                         </w:rPr>
                         <w:t xml:space="preserve">pp » disponible sur internet : </w:t>
                       </w:r>
-                      <w:hyperlink r:id="rId33" w:history="1">
+                      <w:hyperlink r:id="rId32" w:history="1">
                         <w:r>
                           <w:rPr>
                             <w:rStyle w:val="Hyperlink"/>
@@ -19671,16 +19772,16 @@
         </w:rPr>
         <w:lastRenderedPageBreak/>
         <w:drawing>
-          <wp:anchor distT="0" distB="0" distL="114300" distR="114300" simplePos="0" relativeHeight="251659264" behindDoc="0" locked="0" layoutInCell="1" allowOverlap="1" wp14:anchorId="1C5F2EE5" wp14:editId="5767BC32">
+          <wp:anchor distT="0" distB="0" distL="114300" distR="114300" simplePos="0" relativeHeight="251685888" behindDoc="0" locked="0" layoutInCell="1" allowOverlap="1" wp14:anchorId="1C5F2EE5" wp14:editId="44806C48">
             <wp:simplePos x="0" y="0"/>
             <wp:positionH relativeFrom="column">
-              <wp:posOffset>4280006</wp:posOffset>
+              <wp:posOffset>4285615</wp:posOffset>
             </wp:positionH>
             <wp:positionV relativeFrom="paragraph">
               <wp:posOffset>262890</wp:posOffset>
             </wp:positionV>
-            <wp:extent cx="1422400" cy="1386205"/>
-            <wp:effectExtent l="0" t="0" r="6350" b="4445"/>
+            <wp:extent cx="1402080" cy="1386205"/>
+            <wp:effectExtent l="0" t="0" r="7620" b="4445"/>
             <wp:wrapSquare wrapText="bothSides"/>
             <wp:docPr id="17" name="Picture 17"/>
             <wp:cNvGraphicFramePr>
@@ -19696,7 +19797,7 @@
                     </pic:cNvPicPr>
                   </pic:nvPicPr>
                   <pic:blipFill>
-                    <a:blip r:embed="rId34" cstate="print">
+                    <a:blip r:embed="rId33" cstate="print">
                       <a:extLst>
                         <a:ext uri="{28A0092B-C50C-407E-A947-70E740481C1C}">
                           <a14:useLocalDpi xmlns:a14="http://schemas.microsoft.com/office/drawing/2010/main" val="0"/>
@@ -19710,7 +19811,7 @@
                   <pic:spPr bwMode="auto">
                     <a:xfrm>
                       <a:off x="0" y="0"/>
-                      <a:ext cx="1422400" cy="1386205"/>
+                      <a:ext cx="1402080" cy="1386205"/>
                     </a:xfrm>
                     <a:prstGeom prst="rect">
                       <a:avLst/>
@@ -20526,16 +20627,16 @@
           <w:noProof/>
         </w:rPr>
         <w:drawing>
-          <wp:anchor distT="0" distB="0" distL="114300" distR="114300" simplePos="0" relativeHeight="251661312" behindDoc="0" locked="0" layoutInCell="1" allowOverlap="1" wp14:anchorId="04C90FBC" wp14:editId="205650B1">
+          <wp:anchor distT="0" distB="0" distL="114300" distR="114300" simplePos="0" relativeHeight="251686912" behindDoc="0" locked="0" layoutInCell="1" allowOverlap="1" wp14:anchorId="04C90FBC" wp14:editId="7BA6AE73">
             <wp:simplePos x="0" y="0"/>
             <wp:positionH relativeFrom="column">
-              <wp:posOffset>4423410</wp:posOffset>
+              <wp:posOffset>4431665</wp:posOffset>
             </wp:positionH>
             <wp:positionV relativeFrom="paragraph">
-              <wp:posOffset>140335</wp:posOffset>
+              <wp:posOffset>139065</wp:posOffset>
             </wp:positionV>
-            <wp:extent cx="1356995" cy="1303655"/>
-            <wp:effectExtent l="0" t="0" r="0" b="0"/>
+            <wp:extent cx="1348740" cy="1303655"/>
+            <wp:effectExtent l="0" t="0" r="3810" b="0"/>
             <wp:wrapSquare wrapText="bothSides"/>
             <wp:docPr id="18" name="Picture 18"/>
             <wp:cNvGraphicFramePr>
@@ -20551,7 +20652,7 @@
                     </pic:cNvPicPr>
                   </pic:nvPicPr>
                   <pic:blipFill>
-                    <a:blip r:embed="rId35" cstate="print">
+                    <a:blip r:embed="rId34" cstate="print">
                       <a:extLst>
                         <a:ext uri="{28A0092B-C50C-407E-A947-70E740481C1C}">
                           <a14:useLocalDpi xmlns:a14="http://schemas.microsoft.com/office/drawing/2010/main" val="0"/>
@@ -20565,7 +20666,7 @@
                   <pic:spPr bwMode="auto">
                     <a:xfrm>
                       <a:off x="0" y="0"/>
-                      <a:ext cx="1356995" cy="1303655"/>
+                      <a:ext cx="1348740" cy="1303655"/>
                     </a:xfrm>
                     <a:prstGeom prst="rect">
                       <a:avLst/>
@@ -20620,6 +20721,9 @@
         <w:t xml:space="preserve"> pour l’analyse ou bien la collecte des données.</w:t>
       </w:r>
       <w:r>
+        <w:rPr>
+          <w:lang w:val="fr-CA"/>
+        </w:rPr>
         <w:t xml:space="preserve"> </w:t>
       </w:r>
       <w:r>
@@ -20861,25 +20965,7 @@
           <w:szCs w:val="24"/>
           <w:lang w:val="fr-CA"/>
         </w:rPr>
-        <w:t xml:space="preserve"> de plusieurs logiciels statistiques pour l’ensemble de leur communauté (p. ex., SPSS, SAS, parfois Mplus). </w:t>
-      </w:r>
-      <w:proofErr w:type="gramStart"/>
-      <w:r>
-        <w:rPr>
-          <w:rFonts w:eastAsia="Times New Roman" w:cs="Times New Roman"/>
-          <w:szCs w:val="24"/>
-          <w:lang w:val="fr-CA"/>
-        </w:rPr>
-        <w:t>Par contre</w:t>
-      </w:r>
-      <w:proofErr w:type="gramEnd"/>
-      <w:r>
-        <w:rPr>
-          <w:rFonts w:eastAsia="Times New Roman" w:cs="Times New Roman"/>
-          <w:szCs w:val="24"/>
-          <w:lang w:val="fr-CA"/>
-        </w:rPr>
-        <w:t>, ce n’est pas le cas partout dans le monde</w:t>
+        <w:t xml:space="preserve"> de plusieurs logiciels statistiques pour l’ensemble de leur communauté (p. ex., SPSS, SAS, parfois Mplus). Par contre, ce n’est pas le cas partout dans le monde</w:t>
       </w:r>
       <w:r>
         <w:rPr>
@@ -21788,7 +21874,7 @@
         </w:rPr>
         <w:t>exporter les résultats (sous forme de texte (e.g., le package « </w:t>
       </w:r>
-      <w:hyperlink r:id="rId36" w:history="1">
+      <w:hyperlink r:id="rId35" w:history="1">
         <w:r>
           <w:rPr>
             <w:rStyle w:val="Hyperlink"/>
@@ -21831,7 +21917,7 @@
         </w:rPr>
         <w:t xml:space="preserve"> (e.g., le package </w:t>
       </w:r>
-      <w:hyperlink r:id="rId37" w:history="1">
+      <w:hyperlink r:id="rId36" w:history="1">
         <w:r>
           <w:rPr>
             <w:rStyle w:val="Hyperlink"/>
@@ -21898,7 +21984,8 @@
         </w:rPr>
         <w:t xml:space="preserve">il existe des erreurs statistiques évidentes directement dans le PDF de votre article final (via le package </w:t>
       </w:r>
-      <w:hyperlink r:id="rId38" w:history="1">
+      <w:hyperlink r:id="rId37" w:history="1">
+        <w:proofErr w:type="spellStart"/>
         <w:r>
           <w:rPr>
             <w:rStyle w:val="Hyperlink"/>
@@ -21908,6 +21995,7 @@
           </w:rPr>
           <w:t>statcheck</w:t>
         </w:r>
+        <w:proofErr w:type="spellEnd"/>
       </w:hyperlink>
       <w:r>
         <w:rPr>
@@ -22844,7 +22932,7 @@
           </mc:Choice>
           <mc:Fallback>
             <w:pict>
-              <v:shape w14:anchorId="2FB57463" id="Text Box 744602797" o:spid="_x0000_s1031" type="#_x0000_t202" style="position:absolute;left:0;text-align:left;margin-left:0;margin-top:92.8pt;width:479.25pt;height:110.6pt;z-index:251702272;visibility:visible;mso-wrap-style:square;mso-width-percent:0;mso-height-percent:200;mso-wrap-distance-left:9pt;mso-wrap-distance-top:3.6pt;mso-wrap-distance-right:9pt;mso-wrap-distance-bottom:3.6pt;mso-position-horizontal:absolute;mso-position-horizontal-relative:margin;mso-position-vertical:absolute;mso-position-vertical-relative:text;mso-width-percent:0;mso-height-percent:200;mso-width-relative:margin;mso-height-relative:margin;v-text-anchor:top" o:gfxdata="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">
+              <v:shape w14:anchorId="2FB57463" id="Text Box 744602797" o:spid="_x0000_s1031" type="#_x0000_t202" style="position:absolute;left:0;text-align:left;margin-left:0;margin-top:92.8pt;width:479.25pt;height:110.6pt;z-index:251702272;visibility:visible;mso-wrap-style:square;mso-width-percent:0;mso-height-percent:200;mso-wrap-distance-left:9pt;mso-wrap-distance-top:3.6pt;mso-wrap-distance-right:9pt;mso-wrap-distance-bottom:3.6pt;mso-position-horizontal:absolute;mso-position-horizontal-relative:margin;mso-position-vertical:absolute;mso-position-vertical-relative:text;mso-width-percent:0;mso-height-percent:200;mso-width-relative:margin;mso-height-relative:margin;v-text-anchor:top" o:gfxdata="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">
                 <v:textbox style="mso-fit-shape-to-text:t">
                   <w:txbxContent>
                     <w:p>
@@ -23105,7 +23193,7 @@
         </w:rPr>
         <w:t xml:space="preserve">a donc </w:t>
       </w:r>
-      <w:hyperlink r:id="rId39" w:history="1">
+      <w:hyperlink r:id="rId38" w:history="1">
         <w:r>
           <w:rPr>
             <w:rStyle w:val="Hyperlink"/>
@@ -23294,7 +23382,7 @@
         </w:rPr>
         <w:t xml:space="preserve">un </w:t>
       </w:r>
-      <w:hyperlink r:id="rId40" w:history="1">
+      <w:hyperlink r:id="rId39" w:history="1">
         <w:r>
           <w:rPr>
             <w:rStyle w:val="Hyperlink"/>
@@ -23332,7 +23420,6 @@
     </w:p>
     <w:p>
       <w:pPr>
-        <w:pStyle w:val="APA2"/>
         <w:rPr>
           <w:lang w:val="fr-CA"/>
         </w:rPr>
@@ -23377,16 +23464,16 @@
           <w:noProof/>
         </w:rPr>
         <w:drawing>
-          <wp:anchor distT="0" distB="0" distL="114300" distR="114300" simplePos="0" relativeHeight="251689984" behindDoc="0" locked="0" layoutInCell="1" allowOverlap="1" wp14:anchorId="1D64C63C" wp14:editId="4523578A">
+          <wp:anchor distT="0" distB="0" distL="114300" distR="114300" simplePos="0" relativeHeight="251689984" behindDoc="0" locked="0" layoutInCell="1" allowOverlap="1" wp14:anchorId="1D64C63C" wp14:editId="3BB926E4">
             <wp:simplePos x="0" y="0"/>
             <wp:positionH relativeFrom="column">
-              <wp:posOffset>4265295</wp:posOffset>
+              <wp:posOffset>4263847</wp:posOffset>
             </wp:positionH>
             <wp:positionV relativeFrom="paragraph">
-              <wp:posOffset>62230</wp:posOffset>
+              <wp:posOffset>110653</wp:posOffset>
             </wp:positionV>
-            <wp:extent cx="1375410" cy="1329690"/>
-            <wp:effectExtent l="0" t="0" r="0" b="3810"/>
+            <wp:extent cx="1375410" cy="1229947"/>
+            <wp:effectExtent l="0" t="0" r="0" b="8890"/>
             <wp:wrapSquare wrapText="bothSides"/>
             <wp:docPr id="20" name="Picture 20"/>
             <wp:cNvGraphicFramePr>
@@ -23402,7 +23489,7 @@
                     </pic:cNvPicPr>
                   </pic:nvPicPr>
                   <pic:blipFill>
-                    <a:blip r:embed="rId41" cstate="print">
+                    <a:blip r:embed="rId40" cstate="print">
                       <a:extLst>
                         <a:ext uri="{28A0092B-C50C-407E-A947-70E740481C1C}">
                           <a14:useLocalDpi xmlns:a14="http://schemas.microsoft.com/office/drawing/2010/main" val="0"/>
@@ -23416,7 +23503,7 @@
                   <pic:spPr bwMode="auto">
                     <a:xfrm>
                       <a:off x="0" y="0"/>
-                      <a:ext cx="1375410" cy="1329690"/>
+                      <a:ext cx="1375410" cy="1229947"/>
                     </a:xfrm>
                     <a:prstGeom prst="rect">
                       <a:avLst/>
@@ -23592,7 +23679,8 @@
         </w:rPr>
         <w:t xml:space="preserve">Pour la psychologie, le serveur de prépublication le plus populaire est </w:t>
       </w:r>
-      <w:hyperlink r:id="rId42">
+      <w:hyperlink r:id="rId41">
+        <w:proofErr w:type="spellStart"/>
         <w:r>
           <w:rPr>
             <w:rStyle w:val="Hyperlink"/>
@@ -23601,6 +23689,7 @@
           </w:rPr>
           <w:t>PsyArXiv</w:t>
         </w:r>
+        <w:proofErr w:type="spellEnd"/>
       </w:hyperlink>
       <w:r>
         <w:rPr>
@@ -23902,7 +23991,15 @@
           <w:rFonts w:eastAsia="Times New Roman" w:cs="Times New Roman"/>
           <w:lang w:val="fr-CA"/>
         </w:rPr>
-        <w:t xml:space="preserve">évaluation initiale du manuscrit par </w:t>
+        <w:t xml:space="preserve">évaluation initiale du </w:t>
+      </w:r>
+      <w:r>
+        <w:rPr>
+          <w:rFonts w:eastAsia="Times New Roman" w:cs="Times New Roman"/>
+          <w:lang w:val="fr-CA"/>
+        </w:rPr>
+        <w:lastRenderedPageBreak/>
+        <w:t xml:space="preserve">manuscrit par </w:t>
       </w:r>
       <w:r>
         <w:rPr>
@@ -23951,15 +24048,7 @@
           <w:rFonts w:eastAsia="Times New Roman" w:cs="Times New Roman"/>
           <w:lang w:val="fr-CA"/>
         </w:rPr>
-        <w:t xml:space="preserve">de possibles </w:t>
-      </w:r>
-      <w:r>
-        <w:rPr>
-          <w:rFonts w:eastAsia="Times New Roman" w:cs="Times New Roman"/>
-          <w:lang w:val="fr-CA"/>
-        </w:rPr>
-        <w:lastRenderedPageBreak/>
-        <w:t xml:space="preserve">multiples révisions par les pairs. Ce faisant, les </w:t>
+        <w:t xml:space="preserve">de possibles multiples révisions par les pairs. Ce faisant, les </w:t>
       </w:r>
       <w:r>
         <w:rPr>
@@ -24581,7 +24670,7 @@
                               </w:rPr>
                               <w:t xml:space="preserve">La vaste majorité des journaux acceptent qu’un article ait été prépublié, car cela n’est pas considéré comme une publication scientifique en soi. Cependant, dans de très rares cas, il se pourrait que certaines revues n’acceptent pas les prépublications. Il est recommandé de vérifier avec les revues directement s’il y a quelconque inquiétude à ce niveau-là. Bien que cela soit du cas-par-cas, certaines personnes sont d’avis qu’il est préférable de tout simplement ne pas publier dans les revues qui n’acceptent pas les prépublications. Pour une liste de questions fréquemment posées sur la prépublication, voir : </w:t>
                             </w:r>
-                            <w:hyperlink r:id="rId43" w:history="1">
+                            <w:hyperlink r:id="rId42" w:history="1">
                               <w:r>
                                 <w:rPr>
                                   <w:rStyle w:val="Hyperlink"/>
@@ -24616,7 +24705,7 @@
           </mc:Choice>
           <mc:Fallback>
             <w:pict>
-              <v:shape w14:anchorId="0C3D953F" id="Text Box 2" o:spid="_x0000_s1032" type="#_x0000_t202" style="position:absolute;left:0;text-align:left;margin-left:0;margin-top:108.45pt;width:479.25pt;height:110.6pt;z-index:251706368;visibility:visible;mso-wrap-style:square;mso-width-percent:0;mso-height-percent:200;mso-wrap-distance-left:9pt;mso-wrap-distance-top:3.6pt;mso-wrap-distance-right:9pt;mso-wrap-distance-bottom:3.6pt;mso-position-horizontal:absolute;mso-position-horizontal-relative:margin;mso-position-vertical:absolute;mso-position-vertical-relative:text;mso-width-percent:0;mso-height-percent:200;mso-width-relative:margin;mso-height-relative:margin;v-text-anchor:top" o:gfxdata="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">
+              <v:shape w14:anchorId="0C3D953F" id="Text Box 2" o:spid="_x0000_s1032" type="#_x0000_t202" style="position:absolute;left:0;text-align:left;margin-left:0;margin-top:108.45pt;width:479.25pt;height:110.6pt;z-index:251706368;visibility:visible;mso-wrap-style:square;mso-width-percent:0;mso-height-percent:200;mso-wrap-distance-left:9pt;mso-wrap-distance-top:3.6pt;mso-wrap-distance-right:9pt;mso-wrap-distance-bottom:3.6pt;mso-position-horizontal:absolute;mso-position-horizontal-relative:margin;mso-position-vertical:absolute;mso-position-vertical-relative:text;mso-width-percent:0;mso-height-percent:200;mso-width-relative:margin;mso-height-relative:margin;v-text-anchor:top" o:gfxdata="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">
                 <v:textbox style="mso-fit-shape-to-text:t">
                   <w:txbxContent>
                     <w:p>
@@ -24692,7 +24781,7 @@
                         </w:rPr>
                         <w:t xml:space="preserve">La vaste majorité des journaux acceptent qu’un article ait été prépublié, car cela n’est pas considéré comme une publication scientifique en soi. Cependant, dans de très rares cas, il se pourrait que certaines revues n’acceptent pas les prépublications. Il est recommandé de vérifier avec les revues directement s’il y a quelconque inquiétude à ce niveau-là. Bien que cela soit du cas-par-cas, certaines personnes sont d’avis qu’il est préférable de tout simplement ne pas publier dans les revues qui n’acceptent pas les prépublications. Pour une liste de questions fréquemment posées sur la prépublication, voir : </w:t>
                       </w:r>
-                      <w:hyperlink r:id="rId44" w:history="1">
+                      <w:hyperlink r:id="rId43" w:history="1">
                         <w:r>
                           <w:rPr>
                             <w:rStyle w:val="Hyperlink"/>
@@ -24763,23 +24852,7 @@
           <w:rFonts w:eastAsia="Times New Roman" w:cs="Times New Roman"/>
           <w:lang w:val="fr-CA"/>
         </w:rPr>
-        <w:t xml:space="preserve">est </w:t>
-      </w:r>
-      <w:proofErr w:type="gramStart"/>
-      <w:r>
-        <w:rPr>
-          <w:rFonts w:eastAsia="Times New Roman" w:cs="Times New Roman"/>
-          <w:lang w:val="fr-CA"/>
-        </w:rPr>
-        <w:t>au final</w:t>
-      </w:r>
-      <w:proofErr w:type="gramEnd"/>
-      <w:r>
-        <w:rPr>
-          <w:rFonts w:eastAsia="Times New Roman" w:cs="Times New Roman"/>
-          <w:lang w:val="fr-CA"/>
-        </w:rPr>
-        <w:t xml:space="preserve"> pas publié à cause de résultats non-significatifs,</w:t>
+        <w:t>est au final pas publié à cause de résultats non-significatifs,</w:t>
       </w:r>
       <w:r>
         <w:rPr>
@@ -25132,7 +25205,15 @@
           <w:rFonts w:eastAsia="Times New Roman" w:cs="Times New Roman"/>
           <w:lang w:val="fr-CA"/>
         </w:rPr>
-        <w:t>être cité comme document à part entière, bien que la pratique courante soit de référer à l</w:t>
+        <w:t xml:space="preserve">être cité comme document à part entière, bien que la pratique courante soit de </w:t>
+      </w:r>
+      <w:r>
+        <w:rPr>
+          <w:rFonts w:eastAsia="Times New Roman" w:cs="Times New Roman"/>
+          <w:lang w:val="fr-CA"/>
+        </w:rPr>
+        <w:lastRenderedPageBreak/>
+        <w:t>référer à l</w:t>
       </w:r>
       <w:r>
         <w:rPr>
@@ -25189,16 +25270,7 @@
           <w:szCs w:val="24"/>
           <w:lang w:val="fr-CA"/>
         </w:rPr>
-        <w:t xml:space="preserve">équipes de </w:t>
-      </w:r>
-      <w:r>
-        <w:rPr>
-          <w:rFonts w:eastAsia="Times New Roman" w:cs="Times New Roman"/>
-          <w:szCs w:val="24"/>
-          <w:lang w:val="fr-CA"/>
-        </w:rPr>
-        <w:lastRenderedPageBreak/>
-        <w:t xml:space="preserve">recherche </w:t>
+        <w:t xml:space="preserve">équipes de recherche </w:t>
       </w:r>
       <w:r>
         <w:rPr>
@@ -25455,7 +25527,7 @@
         </w:rPr>
         <w:t xml:space="preserve"> </w:t>
       </w:r>
-      <w:hyperlink r:id="rId45">
+      <w:hyperlink r:id="rId44">
         <w:r>
           <w:rPr>
             <w:rStyle w:val="Hyperlink"/>
@@ -25735,6 +25807,9 @@
                               <w:t xml:space="preserve"> au processus scientifique.</w:t>
                             </w:r>
                             <w:r>
+                              <w:rPr>
+                                <w:lang w:val="fr-CA"/>
+                              </w:rPr>
                               <w:t xml:space="preserve"> I</w:t>
                             </w:r>
                             <w:r>
@@ -25817,7 +25892,21 @@
                               <w:rPr>
                                 <w:lang w:val="fr-CA"/>
                               </w:rPr>
-                              <w:t>, la soi-disant postpublication (« </w:t>
+                              <w:t xml:space="preserve">, la soi-disant </w:t>
+                            </w:r>
+                            <w:proofErr w:type="spellStart"/>
+                            <w:r>
+                              <w:rPr>
+                                <w:lang w:val="fr-CA"/>
+                              </w:rPr>
+                              <w:t>postpublication</w:t>
+                            </w:r>
+                            <w:proofErr w:type="spellEnd"/>
+                            <w:r>
+                              <w:rPr>
+                                <w:lang w:val="fr-CA"/>
+                              </w:rPr>
+                              <w:t xml:space="preserve"> (« </w:t>
                             </w:r>
                             <w:proofErr w:type="spellStart"/>
                             <w:r>
@@ -25919,7 +26008,7 @@
           </mc:Choice>
           <mc:Fallback>
             <w:pict>
-              <v:shape w14:anchorId="5932AA5B" id="Text Box 387452042" o:spid="_x0000_s1033" type="#_x0000_t202" style="position:absolute;left:0;text-align:left;margin-left:0;margin-top:17.5pt;width:479.25pt;height:110.6pt;z-index:251704320;visibility:visible;mso-wrap-style:square;mso-width-percent:0;mso-height-percent:200;mso-wrap-distance-left:9pt;mso-wrap-distance-top:3.6pt;mso-wrap-distance-right:9pt;mso-wrap-distance-bottom:3.6pt;mso-position-horizontal:absolute;mso-position-horizontal-relative:margin;mso-position-vertical:absolute;mso-position-vertical-relative:text;mso-width-percent:0;mso-height-percent:200;mso-width-relative:margin;mso-height-relative:margin;v-text-anchor:top" o:gfxdata="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">
+              <v:shape w14:anchorId="5932AA5B" id="Text Box 387452042" o:spid="_x0000_s1033" type="#_x0000_t202" style="position:absolute;left:0;text-align:left;margin-left:0;margin-top:17.5pt;width:479.25pt;height:110.6pt;z-index:251704320;visibility:visible;mso-wrap-style:square;mso-width-percent:0;mso-height-percent:200;mso-wrap-distance-left:9pt;mso-wrap-distance-top:3.6pt;mso-wrap-distance-right:9pt;mso-wrap-distance-bottom:3.6pt;mso-position-horizontal:absolute;mso-position-horizontal-relative:margin;mso-position-vertical:absolute;mso-position-vertical-relative:text;mso-width-percent:0;mso-height-percent:200;mso-width-relative:margin;mso-height-relative:margin;v-text-anchor:top" o:gfxdata="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">
                 <v:textbox style="mso-fit-shape-to-text:t">
                   <w:txbxContent>
                     <w:p>
@@ -26052,6 +26141,9 @@
                         <w:t xml:space="preserve"> au processus scientifique.</w:t>
                       </w:r>
                       <w:r>
+                        <w:rPr>
+                          <w:lang w:val="fr-CA"/>
+                        </w:rPr>
                         <w:t xml:space="preserve"> I</w:t>
                       </w:r>
                       <w:r>
@@ -26134,7 +26226,21 @@
                         <w:rPr>
                           <w:lang w:val="fr-CA"/>
                         </w:rPr>
-                        <w:t>, la soi-disant postpublication (« </w:t>
+                        <w:t xml:space="preserve">, la soi-disant </w:t>
+                      </w:r>
+                      <w:proofErr w:type="spellStart"/>
+                      <w:r>
+                        <w:rPr>
+                          <w:lang w:val="fr-CA"/>
+                        </w:rPr>
+                        <w:t>postpublication</w:t>
+                      </w:r>
+                      <w:proofErr w:type="spellEnd"/>
+                      <w:r>
+                        <w:rPr>
+                          <w:lang w:val="fr-CA"/>
+                        </w:rPr>
+                        <w:t xml:space="preserve"> (« </w:t>
                       </w:r>
                       <w:proofErr w:type="spellStart"/>
                       <w:r>
@@ -26228,7 +26334,6 @@
     </w:p>
     <w:p>
       <w:pPr>
-        <w:pStyle w:val="APA2"/>
         <w:rPr>
           <w:lang w:val="fr-CA"/>
         </w:rPr>
@@ -26247,6 +26352,7 @@
         <w:rPr>
           <w:lang w:val="fr-CA"/>
         </w:rPr>
+        <w:lastRenderedPageBreak/>
         <w:t>L</w:t>
       </w:r>
       <w:r>
@@ -26279,16 +26385,16 @@
           <w:noProof/>
         </w:rPr>
         <w:drawing>
-          <wp:anchor distT="0" distB="0" distL="114300" distR="114300" simplePos="0" relativeHeight="251662336" behindDoc="0" locked="0" layoutInCell="1" allowOverlap="1" wp14:anchorId="6254067C" wp14:editId="62032989">
+          <wp:anchor distT="0" distB="0" distL="114300" distR="114300" simplePos="0" relativeHeight="251687936" behindDoc="0" locked="0" layoutInCell="1" allowOverlap="1" wp14:anchorId="6254067C" wp14:editId="47B42846">
             <wp:simplePos x="0" y="0"/>
             <wp:positionH relativeFrom="column">
-              <wp:posOffset>4270375</wp:posOffset>
+              <wp:posOffset>4271162</wp:posOffset>
             </wp:positionH>
             <wp:positionV relativeFrom="paragraph">
-              <wp:posOffset>57150</wp:posOffset>
+              <wp:posOffset>108850</wp:posOffset>
             </wp:positionV>
-            <wp:extent cx="1375410" cy="1329690"/>
-            <wp:effectExtent l="0" t="0" r="0" b="3810"/>
+            <wp:extent cx="1375410" cy="1229947"/>
+            <wp:effectExtent l="0" t="0" r="0" b="8890"/>
             <wp:wrapSquare wrapText="bothSides"/>
             <wp:docPr id="19" name="Picture 19"/>
             <wp:cNvGraphicFramePr>
@@ -26304,7 +26410,7 @@
                     </pic:cNvPicPr>
                   </pic:nvPicPr>
                   <pic:blipFill>
-                    <a:blip r:embed="rId41" cstate="print">
+                    <a:blip r:embed="rId40" cstate="print">
                       <a:extLst>
                         <a:ext uri="{28A0092B-C50C-407E-A947-70E740481C1C}">
                           <a14:useLocalDpi xmlns:a14="http://schemas.microsoft.com/office/drawing/2010/main" val="0"/>
@@ -26318,7 +26424,7 @@
                   <pic:spPr bwMode="auto">
                     <a:xfrm>
                       <a:off x="0" y="0"/>
-                      <a:ext cx="1375410" cy="1329690"/>
+                      <a:ext cx="1375410" cy="1229947"/>
                     </a:xfrm>
                     <a:prstGeom prst="rect">
                       <a:avLst/>
@@ -26349,7 +26455,7 @@
         <mc:AlternateContent>
           <mc:Choice Requires="wps">
             <w:drawing>
-              <wp:anchor distT="45720" distB="45720" distL="114300" distR="114300" simplePos="0" relativeHeight="251663360" behindDoc="0" locked="0" layoutInCell="1" allowOverlap="1" wp14:anchorId="30C7489A" wp14:editId="2D26D9A1">
+              <wp:anchor distT="45720" distB="45720" distL="114300" distR="114300" simplePos="0" relativeHeight="251698176" behindDoc="0" locked="0" layoutInCell="1" allowOverlap="1" wp14:anchorId="30C7489A" wp14:editId="2D26D9A1">
                 <wp:simplePos x="0" y="0"/>
                 <wp:positionH relativeFrom="margin">
                   <wp:align>left</wp:align>
@@ -26617,7 +26723,7 @@
           </mc:Choice>
           <mc:Fallback>
             <w:pict>
-              <v:shape w14:anchorId="30C7489A" id="Text Box 9" o:spid="_x0000_s1034" type="#_x0000_t202" style="position:absolute;left:0;text-align:left;margin-left:0;margin-top:295.55pt;width:479.25pt;height:110.6pt;z-index:251663360;visibility:visible;mso-wrap-style:square;mso-width-percent:0;mso-height-percent:200;mso-wrap-distance-left:9pt;mso-wrap-distance-top:3.6pt;mso-wrap-distance-right:9pt;mso-wrap-distance-bottom:3.6pt;mso-position-horizontal:left;mso-position-horizontal-relative:margin;mso-position-vertical:absolute;mso-position-vertical-relative:text;mso-width-percent:0;mso-height-percent:200;mso-width-relative:margin;mso-height-relative:margin;v-text-anchor:top" o:gfxdata="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">
+              <v:shape w14:anchorId="30C7489A" id="Text Box 9" o:spid="_x0000_s1034" type="#_x0000_t202" style="position:absolute;left:0;text-align:left;margin-left:0;margin-top:295.55pt;width:479.25pt;height:110.6pt;z-index:251698176;visibility:visible;mso-wrap-style:square;mso-width-percent:0;mso-height-percent:200;mso-wrap-distance-left:9pt;mso-wrap-distance-top:3.6pt;mso-wrap-distance-right:9pt;mso-wrap-distance-bottom:3.6pt;mso-position-horizontal:left;mso-position-horizontal-relative:margin;mso-position-vertical:absolute;mso-position-vertical-relative:text;mso-width-percent:0;mso-height-percent:200;mso-width-relative:margin;mso-height-relative:margin;v-text-anchor:top" o:gfxdata="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">
                 <v:textbox style="mso-fit-shape-to-text:t">
                   <w:txbxContent>
                     <w:p>
@@ -27208,7 +27314,7 @@
         </w:rPr>
         <w:t xml:space="preserve">Les Fonds de recherche du Québec (FRQ) </w:t>
       </w:r>
-      <w:hyperlink r:id="rId46">
+      <w:hyperlink r:id="rId45">
         <w:r>
           <w:rPr>
             <w:rStyle w:val="Hyperlink"/>
@@ -27225,7 +27331,7 @@
         </w:rPr>
         <w:t xml:space="preserve">. En 2021, ils ont notamment adhéré au </w:t>
       </w:r>
-      <w:hyperlink r:id="rId47">
+      <w:hyperlink r:id="rId46">
         <w:r>
           <w:rPr>
             <w:rStyle w:val="Hyperlink"/>
@@ -27528,7 +27634,7 @@
                               </w:rPr>
                               <w:t xml:space="preserve"> faut </w:t>
                             </w:r>
-                            <w:hyperlink r:id="rId48" w:history="1">
+                            <w:hyperlink r:id="rId47" w:history="1">
                               <w:r>
                                 <w:rPr>
                                   <w:rStyle w:val="Hyperlink"/>
@@ -27809,7 +27915,7 @@
                               </w:rPr>
                               <w:t xml:space="preserve"> </w:t>
                             </w:r>
-                            <w:hyperlink r:id="rId49" w:history="1">
+                            <w:hyperlink r:id="rId48" w:history="1">
                               <w:r>
                                 <w:rPr>
                                   <w:rStyle w:val="Hyperlink"/>
@@ -27850,7 +27956,7 @@
           </mc:Choice>
           <mc:Fallback>
             <w:pict>
-              <v:shape w14:anchorId="4D2493DD" id="Text Box 4" o:spid="_x0000_s1035" type="#_x0000_t202" style="position:absolute;left:0;text-align:left;margin-left:-12.5pt;margin-top:258.55pt;width:479.25pt;height:110.6pt;z-index:251667456;visibility:visible;mso-wrap-style:square;mso-width-percent:0;mso-height-percent:200;mso-wrap-distance-left:9pt;mso-wrap-distance-top:3.6pt;mso-wrap-distance-right:9pt;mso-wrap-distance-bottom:3.6pt;mso-position-horizontal:absolute;mso-position-horizontal-relative:margin;mso-position-vertical:absolute;mso-position-vertical-relative:text;mso-width-percent:0;mso-height-percent:200;mso-width-relative:margin;mso-height-relative:margin;v-text-anchor:top" o:gfxdata="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">
+              <v:shape w14:anchorId="4D2493DD" id="Text Box 4" o:spid="_x0000_s1035" type="#_x0000_t202" style="position:absolute;left:0;text-align:left;margin-left:-12.5pt;margin-top:258.55pt;width:479.25pt;height:110.6pt;z-index:251667456;visibility:visible;mso-wrap-style:square;mso-width-percent:0;mso-height-percent:200;mso-wrap-distance-left:9pt;mso-wrap-distance-top:3.6pt;mso-wrap-distance-right:9pt;mso-wrap-distance-bottom:3.6pt;mso-position-horizontal:absolute;mso-position-horizontal-relative:margin;mso-position-vertical:absolute;mso-position-vertical-relative:text;mso-width-percent:0;mso-height-percent:200;mso-width-relative:margin;mso-height-relative:margin;v-text-anchor:top" o:gfxdata="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">
                 <v:textbox style="mso-fit-shape-to-text:t">
                   <w:txbxContent>
                     <w:p>
@@ -28032,7 +28138,7 @@
                         </w:rPr>
                         <w:t xml:space="preserve"> faut </w:t>
                       </w:r>
-                      <w:hyperlink r:id="rId50" w:history="1">
+                      <w:hyperlink r:id="rId49" w:history="1">
                         <w:r>
                           <w:rPr>
                             <w:rStyle w:val="Hyperlink"/>
@@ -28313,7 +28419,7 @@
                         </w:rPr>
                         <w:t xml:space="preserve"> </w:t>
                       </w:r>
-                      <w:hyperlink r:id="rId51" w:history="1">
+                      <w:hyperlink r:id="rId50" w:history="1">
                         <w:r>
                           <w:rPr>
                             <w:rStyle w:val="Hyperlink"/>
@@ -28350,7 +28456,7 @@
         </w:rPr>
         <w:t xml:space="preserve">Il existe </w:t>
       </w:r>
-      <w:hyperlink r:id="rId52">
+      <w:hyperlink r:id="rId51">
         <w:r>
           <w:rPr>
             <w:rStyle w:val="Hyperlink"/>
@@ -28381,7 +28487,7 @@
         </w:rPr>
         <w:t>accès libre sont les plus populaires, mais une troisième variante gagne de plus en plus en popularité également (</w:t>
       </w:r>
-      <w:hyperlink r:id="rId53">
+      <w:hyperlink r:id="rId52">
         <w:r>
           <w:rPr>
             <w:rStyle w:val="Hyperlink"/>
@@ -29696,7 +29802,7 @@
         </w:rPr>
         <w:t xml:space="preserve"> </w:t>
       </w:r>
-      <w:hyperlink r:id="rId54" w:history="1">
+      <w:hyperlink r:id="rId53" w:history="1">
         <w:r>
           <w:rPr>
             <w:rStyle w:val="Hyperlink"/>
@@ -29893,7 +29999,7 @@
         </w:rPr>
         <w:t xml:space="preserve">! </w:t>
       </w:r>
-      <w:hyperlink r:id="rId55" w:history="1">
+      <w:hyperlink r:id="rId54" w:history="1">
         <w:r>
           <w:rPr>
             <w:rStyle w:val="Hyperlink"/>
@@ -29914,14 +30020,14 @@
         <w:rPr>
           <w:rFonts w:eastAsiaTheme="majorEastAsia" w:cstheme="majorBidi"/>
           <w:szCs w:val="32"/>
-          <w:lang w:val="fr-CA"/>
+          <w:lang w:val="en-US"/>
         </w:rPr>
       </w:pPr>
       <w:r>
         <w:rPr>
           <w:rFonts w:eastAsiaTheme="majorEastAsia" w:cstheme="majorBidi"/>
           <w:szCs w:val="32"/>
-          <w:lang w:val="fr-CA"/>
+          <w:lang w:val="en-US"/>
         </w:rPr>
         <w:t>Pour des diapos</w:t>
       </w:r>
@@ -29929,7 +30035,7 @@
         <w:rPr>
           <w:rFonts w:eastAsiaTheme="majorEastAsia" w:cstheme="majorBidi"/>
           <w:szCs w:val="32"/>
-          <w:lang w:val="fr-CA"/>
+          <w:lang w:val="en-US"/>
         </w:rPr>
         <w:t>itives</w:t>
       </w:r>
@@ -29937,32 +30043,176 @@
         <w:rPr>
           <w:rFonts w:eastAsiaTheme="majorEastAsia" w:cstheme="majorBidi"/>
           <w:szCs w:val="32"/>
-          <w:lang w:val="fr-CA"/>
-        </w:rPr>
-        <w:t xml:space="preserve"> brèves, mais très informatives et stimulantes, consultez ce document « </w:t>
-      </w:r>
+          <w:lang w:val="en-US"/>
+        </w:rPr>
+        <w:t xml:space="preserve"> </w:t>
+      </w:r>
+      <w:proofErr w:type="spellStart"/>
       <w:r>
         <w:rPr>
           <w:rFonts w:eastAsiaTheme="majorEastAsia" w:cstheme="majorBidi"/>
           <w:szCs w:val="32"/>
-        </w:rPr>
-        <w:t>Five things about open and reproducible science that every early career researcher should know</w:t>
-      </w:r>
+          <w:lang w:val="en-US"/>
+        </w:rPr>
+        <w:t>brèves</w:t>
+      </w:r>
+      <w:proofErr w:type="spellEnd"/>
       <w:r>
         <w:rPr>
           <w:rFonts w:eastAsiaTheme="majorEastAsia" w:cstheme="majorBidi"/>
           <w:szCs w:val="32"/>
-          <w:lang w:val="fr-CA"/>
-        </w:rPr>
-        <w:t xml:space="preserve"> » : </w:t>
-      </w:r>
-      <w:hyperlink r:id="rId56" w:history="1">
+          <w:lang w:val="en-US"/>
+        </w:rPr>
+        <w:t xml:space="preserve">, </w:t>
+      </w:r>
+      <w:proofErr w:type="spellStart"/>
+      <w:r>
+        <w:rPr>
+          <w:rFonts w:eastAsiaTheme="majorEastAsia" w:cstheme="majorBidi"/>
+          <w:szCs w:val="32"/>
+          <w:lang w:val="en-US"/>
+        </w:rPr>
+        <w:t>mais</w:t>
+      </w:r>
+      <w:proofErr w:type="spellEnd"/>
+      <w:r>
+        <w:rPr>
+          <w:rFonts w:eastAsiaTheme="majorEastAsia" w:cstheme="majorBidi"/>
+          <w:szCs w:val="32"/>
+          <w:lang w:val="en-US"/>
+        </w:rPr>
+        <w:t xml:space="preserve"> </w:t>
+      </w:r>
+      <w:proofErr w:type="spellStart"/>
+      <w:r>
+        <w:rPr>
+          <w:rFonts w:eastAsiaTheme="majorEastAsia" w:cstheme="majorBidi"/>
+          <w:szCs w:val="32"/>
+          <w:lang w:val="en-US"/>
+        </w:rPr>
+        <w:t>très</w:t>
+      </w:r>
+      <w:proofErr w:type="spellEnd"/>
+      <w:r>
+        <w:rPr>
+          <w:rFonts w:eastAsiaTheme="majorEastAsia" w:cstheme="majorBidi"/>
+          <w:szCs w:val="32"/>
+          <w:lang w:val="en-US"/>
+        </w:rPr>
+        <w:t xml:space="preserve"> </w:t>
+      </w:r>
+      <w:proofErr w:type="spellStart"/>
+      <w:r>
+        <w:rPr>
+          <w:rFonts w:eastAsiaTheme="majorEastAsia" w:cstheme="majorBidi"/>
+          <w:szCs w:val="32"/>
+          <w:lang w:val="en-US"/>
+        </w:rPr>
+        <w:t>informatives</w:t>
+      </w:r>
+      <w:proofErr w:type="spellEnd"/>
+      <w:r>
+        <w:rPr>
+          <w:rFonts w:eastAsiaTheme="majorEastAsia" w:cstheme="majorBidi"/>
+          <w:szCs w:val="32"/>
+          <w:lang w:val="en-US"/>
+        </w:rPr>
+        <w:t xml:space="preserve"> et </w:t>
+      </w:r>
+      <w:proofErr w:type="spellStart"/>
+      <w:r>
+        <w:rPr>
+          <w:rFonts w:eastAsiaTheme="majorEastAsia" w:cstheme="majorBidi"/>
+          <w:szCs w:val="32"/>
+          <w:lang w:val="en-US"/>
+        </w:rPr>
+        <w:t>stimulantes</w:t>
+      </w:r>
+      <w:proofErr w:type="spellEnd"/>
+      <w:r>
+        <w:rPr>
+          <w:rFonts w:eastAsiaTheme="majorEastAsia" w:cstheme="majorBidi"/>
+          <w:szCs w:val="32"/>
+          <w:lang w:val="en-US"/>
+        </w:rPr>
+        <w:t xml:space="preserve">, </w:t>
+      </w:r>
+      <w:proofErr w:type="spellStart"/>
+      <w:r>
+        <w:rPr>
+          <w:rFonts w:eastAsiaTheme="majorEastAsia" w:cstheme="majorBidi"/>
+          <w:szCs w:val="32"/>
+          <w:lang w:val="en-US"/>
+        </w:rPr>
+        <w:t>consultez</w:t>
+      </w:r>
+      <w:proofErr w:type="spellEnd"/>
+      <w:r>
+        <w:rPr>
+          <w:rFonts w:eastAsiaTheme="majorEastAsia" w:cstheme="majorBidi"/>
+          <w:szCs w:val="32"/>
+          <w:lang w:val="en-US"/>
+        </w:rPr>
+        <w:t xml:space="preserve"> </w:t>
+      </w:r>
+      <w:proofErr w:type="spellStart"/>
+      <w:r>
+        <w:rPr>
+          <w:rFonts w:eastAsiaTheme="majorEastAsia" w:cstheme="majorBidi"/>
+          <w:szCs w:val="32"/>
+          <w:lang w:val="en-US"/>
+        </w:rPr>
+        <w:t>ce</w:t>
+      </w:r>
+      <w:proofErr w:type="spellEnd"/>
+      <w:r>
+        <w:rPr>
+          <w:rFonts w:eastAsiaTheme="majorEastAsia" w:cstheme="majorBidi"/>
+          <w:szCs w:val="32"/>
+          <w:lang w:val="en-US"/>
+        </w:rPr>
+        <w:t xml:space="preserve"> document « </w:t>
+      </w:r>
+      <w:r>
+        <w:rPr>
+          <w:rFonts w:eastAsiaTheme="majorEastAsia" w:cstheme="majorBidi"/>
+          <w:szCs w:val="32"/>
+        </w:rPr>
+        <w:t>Five things about open and reproducible science that every early career researcher should know</w:t>
+      </w:r>
+      <w:r>
+        <w:rPr>
+          <w:rFonts w:eastAsiaTheme="majorEastAsia" w:cstheme="majorBidi"/>
+          <w:szCs w:val="32"/>
+          <w:lang w:val="en-US"/>
+        </w:rPr>
+        <w:t> </w:t>
+      </w:r>
+      <w:proofErr w:type="gramStart"/>
+      <w:r>
+        <w:rPr>
+          <w:rFonts w:eastAsiaTheme="majorEastAsia" w:cstheme="majorBidi"/>
+          <w:szCs w:val="32"/>
+          <w:lang w:val="en-US"/>
+        </w:rPr>
+        <w:t>» :</w:t>
+      </w:r>
+      <w:proofErr w:type="gramEnd"/>
+      <w:r>
+        <w:rPr>
+          <w:rFonts w:eastAsiaTheme="majorEastAsia" w:cstheme="majorBidi"/>
+          <w:szCs w:val="32"/>
+          <w:lang w:val="en-US"/>
+        </w:rPr>
+        <w:t xml:space="preserve"> </w:t>
+      </w:r>
+      <w:hyperlink r:id="rId55" w:history="1">
         <w:r>
           <w:rPr>
             <w:rStyle w:val="Hyperlink"/>
             <w:rFonts w:eastAsiaTheme="majorEastAsia" w:cstheme="majorBidi"/>
             <w:szCs w:val="32"/>
-            <w:lang w:val="fr-CA"/>
+            <w:lang w:val="en-US"/>
           </w:rPr>
           <w:t>https://osf.io/2jt9u/</w:t>
         </w:r>
@@ -30024,7 +30274,7 @@
         </w:rPr>
         <w:t xml:space="preserve">: </w:t>
       </w:r>
-      <w:hyperlink r:id="rId57" w:history="1">
+      <w:hyperlink r:id="rId56" w:history="1">
         <w:r>
           <w:rPr>
             <w:rStyle w:val="Hyperlink"/>
@@ -31045,7 +31295,7 @@
               </w:rPr>
               <w:t xml:space="preserve">article avec </w:t>
             </w:r>
-            <w:hyperlink r:id="rId58" w:history="1">
+            <w:hyperlink r:id="rId57" w:history="1">
               <w:r>
                 <w:rPr>
                   <w:rStyle w:val="Hyperlink"/>
@@ -33043,14 +33293,22 @@
     <w:p>
       <w:pPr>
         <w:pStyle w:val="APA1"/>
+        <w:rPr>
+          <w:lang w:val="en-US"/>
+        </w:rPr>
       </w:pPr>
       <w:bookmarkStart w:id="40" w:name="_Toc130399355"/>
       <w:bookmarkStart w:id="41" w:name="_Toc127541232"/>
-      <w:r>
+      <w:proofErr w:type="spellStart"/>
+      <w:r>
+        <w:rPr>
+          <w:lang w:val="en-US"/>
+        </w:rPr>
         <w:t>Références</w:t>
       </w:r>
       <w:bookmarkEnd w:id="40"/>
       <w:bookmarkEnd w:id="41"/>
+      <w:proofErr w:type="spellEnd"/>
     </w:p>
     <w:p>
       <w:pPr>
@@ -33065,7 +33323,7 @@
       </w:r>
       <w:r>
         <w:rPr>
-          <w:lang w:val="fr-CA"/>
+          <w:lang w:val="en-US"/>
         </w:rPr>
         <w:instrText xml:space="preserve"> ADDIN EN.REFLIST </w:instrText>
       </w:r>
@@ -33087,7 +33345,7 @@
       <w:r>
         <w:t xml:space="preserve">. </w:t>
       </w:r>
-      <w:hyperlink r:id="rId59" w:history="1">
+      <w:hyperlink r:id="rId58" w:history="1">
         <w:r>
           <w:rPr>
             <w:rStyle w:val="Hyperlink"/>
@@ -33113,7 +33371,7 @@
       <w:r>
         <w:t xml:space="preserve">(1), 1-10. </w:t>
       </w:r>
-      <w:hyperlink r:id="rId60" w:history="1">
+      <w:hyperlink r:id="rId59" w:history="1">
         <w:r>
           <w:rPr>
             <w:rStyle w:val="Hyperlink"/>
@@ -33142,7 +33400,7 @@
       <w:r>
         <w:t xml:space="preserve">(9), 637-644. </w:t>
       </w:r>
-      <w:hyperlink r:id="rId61" w:history="1">
+      <w:hyperlink r:id="rId60" w:history="1">
         <w:r>
           <w:rPr>
             <w:rStyle w:val="Hyperlink"/>
@@ -33171,7 +33429,7 @@
       <w:r>
         <w:t xml:space="preserve">. </w:t>
       </w:r>
-      <w:hyperlink r:id="rId62" w:history="1">
+      <w:hyperlink r:id="rId61" w:history="1">
         <w:r>
           <w:rPr>
             <w:rStyle w:val="Hyperlink"/>
@@ -33184,24 +33442,35 @@
       <w:pPr>
         <w:pStyle w:val="EndNoteBibliography"/>
         <w:ind w:left="720" w:hanging="720"/>
+        <w:rPr>
+          <w:lang w:val="fr-CA"/>
+        </w:rPr>
       </w:pPr>
       <w:r>
+        <w:rPr>
+          <w:lang w:val="fr-CA"/>
+        </w:rPr>
         <w:lastRenderedPageBreak/>
         <w:t xml:space="preserve">Département de psychologie de l'Université du Québec à Montréal. (2020). </w:t>
       </w:r>
       <w:r>
         <w:rPr>
           <w:i/>
+          <w:lang w:val="fr-CA"/>
         </w:rPr>
         <w:t>Politique d’encadrement du projet de recherche doctorale (PRD)</w:t>
       </w:r>
       <w:r>
+        <w:rPr>
+          <w:lang w:val="fr-CA"/>
+        </w:rPr>
         <w:t xml:space="preserve">. </w:t>
       </w:r>
-      <w:hyperlink r:id="rId63" w:history="1">
+      <w:hyperlink r:id="rId62" w:history="1">
         <w:r>
           <w:rPr>
             <w:rStyle w:val="Hyperlink"/>
+            <w:lang w:val="fr-CA"/>
           </w:rPr>
           <w:t>https://psychologie.uqam.ca/wp-content/uploads/sites/73/2021/01/Prd_-final-adopte%CC%81-copie.pdf</w:t>
         </w:r>
@@ -33213,7 +33482,13 @@
         <w:ind w:left="720" w:hanging="720"/>
       </w:pPr>
       <w:r>
-        <w:t xml:space="preserve">Ferguson, C. J., &amp; Heene, M. (2012). A vast graveyard of undead theories: Publication bias and psychological science’s aversion to the null. </w:t>
+        <w:rPr>
+          <w:lang w:val="fr-CA"/>
+        </w:rPr>
+        <w:t xml:space="preserve">Ferguson, C. J., &amp; Heene, M. (2012). </w:t>
+      </w:r>
+      <w:r>
+        <w:t xml:space="preserve">A vast graveyard of undead theories: Publication bias and psychological science’s aversion to the null. </w:t>
       </w:r>
       <w:r>
         <w:rPr>
@@ -33224,7 +33499,7 @@
       <w:r>
         <w:t xml:space="preserve">(6), 555-561. </w:t>
       </w:r>
-      <w:hyperlink r:id="rId64" w:history="1">
+      <w:hyperlink r:id="rId63" w:history="1">
         <w:r>
           <w:rPr>
             <w:rStyle w:val="Hyperlink"/>
@@ -33240,6 +33515,9 @@
       <w:pPr>
         <w:pStyle w:val="EndNoteBibliography"/>
         <w:ind w:left="720" w:hanging="720"/>
+        <w:rPr>
+          <w:lang w:val="fr-CA"/>
+        </w:rPr>
       </w:pPr>
       <w:r>
         <w:t xml:space="preserve">Fiedler, K., Kutzner, F., &amp; Krueger, J. I. (2012). The long way from α-error control to validity proper:Problems with a short-sighted false-positive debate. </w:t>
@@ -33247,21 +33525,29 @@
       <w:r>
         <w:rPr>
           <w:i/>
+          <w:lang w:val="fr-CA"/>
         </w:rPr>
         <w:t>Perspectives on Psychological Science, 7</w:t>
       </w:r>
       <w:r>
+        <w:rPr>
+          <w:lang w:val="fr-CA"/>
+        </w:rPr>
         <w:t xml:space="preserve">(6), 661-669. </w:t>
       </w:r>
-      <w:hyperlink r:id="rId65" w:history="1">
+      <w:hyperlink r:id="rId64" w:history="1">
         <w:r>
           <w:rPr>
             <w:rStyle w:val="Hyperlink"/>
+            <w:lang w:val="fr-CA"/>
           </w:rPr>
           <w:t>https://doi.org/10.1177/1745691612462587</w:t>
         </w:r>
       </w:hyperlink>
       <w:r>
+        <w:rPr>
+          <w:lang w:val="fr-CA"/>
+        </w:rPr>
         <w:t xml:space="preserve"> </w:t>
       </w:r>
     </w:p>
@@ -33269,23 +33555,34 @@
       <w:pPr>
         <w:pStyle w:val="EndNoteBibliography"/>
         <w:ind w:left="720" w:hanging="720"/>
+        <w:rPr>
+          <w:lang w:val="fr-CA"/>
+        </w:rPr>
       </w:pPr>
       <w:r>
+        <w:rPr>
+          <w:lang w:val="fr-CA"/>
+        </w:rPr>
         <w:t xml:space="preserve">Fonds de recherche du Québec. (2022). </w:t>
       </w:r>
       <w:r>
         <w:rPr>
           <w:i/>
+          <w:lang w:val="fr-CA"/>
         </w:rPr>
         <w:t>Politique de diffusion en libre accès (version révisée)</w:t>
       </w:r>
       <w:r>
+        <w:rPr>
+          <w:lang w:val="fr-CA"/>
+        </w:rPr>
         <w:t xml:space="preserve">. </w:t>
       </w:r>
-      <w:hyperlink r:id="rId66" w:history="1">
+      <w:hyperlink r:id="rId65" w:history="1">
         <w:r>
           <w:rPr>
             <w:rStyle w:val="Hyperlink"/>
+            <w:lang w:val="fr-CA"/>
           </w:rPr>
           <w:t>https://frq.gouv.qc.ca/app/uploads/2022/06/politique-libre-acces-revisee_vf.pdf</w:t>
         </w:r>
@@ -33308,7 +33605,7 @@
       <w:r>
         <w:t xml:space="preserve">(2), 618-638. </w:t>
       </w:r>
-      <w:hyperlink r:id="rId67" w:history="1">
+      <w:hyperlink r:id="rId66" w:history="1">
         <w:r>
           <w:rPr>
             <w:rStyle w:val="Hyperlink"/>
@@ -33337,7 +33634,7 @@
       <w:r>
         <w:t xml:space="preserve">, e52646. </w:t>
       </w:r>
-      <w:hyperlink r:id="rId68" w:history="1">
+      <w:hyperlink r:id="rId67" w:history="1">
         <w:r>
           <w:rPr>
             <w:rStyle w:val="Hyperlink"/>
@@ -33353,6 +33650,9 @@
       <w:pPr>
         <w:pStyle w:val="EndNoteBibliography"/>
         <w:ind w:left="720" w:hanging="720"/>
+        <w:rPr>
+          <w:lang w:val="fr-CA"/>
+        </w:rPr>
       </w:pPr>
       <w:r>
         <w:t xml:space="preserve">Goldacre, B. (2009). </w:t>
@@ -33364,30 +33664,47 @@
         <w:t>Bad science: Quacks, hacks, and big pharma flacks</w:t>
       </w:r>
       <w:r>
-        <w:t xml:space="preserve">. Fourth Estate. </w:t>
+        <w:t xml:space="preserve">. </w:t>
+      </w:r>
+      <w:r>
+        <w:rPr>
+          <w:lang w:val="fr-CA"/>
+        </w:rPr>
+        <w:t xml:space="preserve">Fourth Estate. </w:t>
       </w:r>
     </w:p>
     <w:p>
       <w:pPr>
         <w:pStyle w:val="EndNoteBibliography"/>
         <w:ind w:left="720" w:hanging="720"/>
+        <w:rPr>
+          <w:lang w:val="fr-CA"/>
+        </w:rPr>
       </w:pPr>
       <w:r>
+        <w:rPr>
+          <w:lang w:val="fr-CA"/>
+        </w:rPr>
         <w:t xml:space="preserve">Gouvernement du Canada. </w:t>
       </w:r>
       <w:r>
         <w:rPr>
           <w:i/>
+          <w:lang w:val="fr-CA"/>
         </w:rPr>
         <w:t>Déclaration de principes des trois organismes sur la gestion des données numériques</w:t>
       </w:r>
       <w:r>
+        <w:rPr>
+          <w:lang w:val="fr-CA"/>
+        </w:rPr>
         <w:t xml:space="preserve">. </w:t>
       </w:r>
-      <w:hyperlink r:id="rId69" w:history="1">
+      <w:hyperlink r:id="rId68" w:history="1">
         <w:r>
           <w:rPr>
             <w:rStyle w:val="Hyperlink"/>
+            <w:lang w:val="fr-CA"/>
           </w:rPr>
           <w:t>https://science.gc.ca/site/science/fr/financement-interorganismes-recherche/politiques-lignes-directrices/gestion-donnees-recherche/declaration-principes-trois-organismes-gestion-donnees-numeriques</w:t>
         </w:r>
@@ -33411,7 +33728,7 @@
       <w:r>
         <w:t xml:space="preserve">(6), 220099. </w:t>
       </w:r>
-      <w:hyperlink r:id="rId70" w:history="1">
+      <w:hyperlink r:id="rId69" w:history="1">
         <w:r>
           <w:rPr>
             <w:rStyle w:val="Hyperlink"/>
@@ -33440,7 +33757,7 @@
       <w:r>
         <w:t xml:space="preserve">(1), 645-659. </w:t>
       </w:r>
-      <w:hyperlink r:id="rId71" w:history="1">
+      <w:hyperlink r:id="rId70" w:history="1">
         <w:r>
           <w:rPr>
             <w:rStyle w:val="Hyperlink"/>
@@ -33469,7 +33786,7 @@
       <w:r>
         <w:t xml:space="preserve">(1), 84-89. </w:t>
       </w:r>
-      <w:hyperlink r:id="rId72" w:history="1">
+      <w:hyperlink r:id="rId71" w:history="1">
         <w:r>
           <w:rPr>
             <w:rStyle w:val="Hyperlink"/>
@@ -33498,7 +33815,7 @@
       <w:r>
         <w:t xml:space="preserve">(8), e124. </w:t>
       </w:r>
-      <w:hyperlink r:id="rId73" w:history="1">
+      <w:hyperlink r:id="rId72" w:history="1">
         <w:r>
           <w:rPr>
             <w:rStyle w:val="Hyperlink"/>
@@ -33527,7 +33844,7 @@
       <w:r>
         <w:t xml:space="preserve">(1), e000167. </w:t>
       </w:r>
-      <w:hyperlink r:id="rId74" w:history="1">
+      <w:hyperlink r:id="rId73" w:history="1">
         <w:r>
           <w:rPr>
             <w:rStyle w:val="Hyperlink"/>
@@ -33556,7 +33873,7 @@
       <w:r>
         <w:t xml:space="preserve">(6), e0253129. </w:t>
       </w:r>
-      <w:hyperlink r:id="rId75" w:history="1">
+      <w:hyperlink r:id="rId74" w:history="1">
         <w:r>
           <w:rPr>
             <w:rStyle w:val="Hyperlink"/>
@@ -33585,7 +33902,7 @@
       <w:r>
         <w:t xml:space="preserve">(1), 131-144. </w:t>
       </w:r>
-      <w:hyperlink r:id="rId76" w:history="1">
+      <w:hyperlink r:id="rId75" w:history="1">
         <w:r>
           <w:rPr>
             <w:rStyle w:val="Hyperlink"/>
@@ -33614,7 +33931,7 @@
       <w:r>
         <w:t xml:space="preserve">(11), 2600-2606. </w:t>
       </w:r>
-      <w:hyperlink r:id="rId77" w:history="1">
+      <w:hyperlink r:id="rId76" w:history="1">
         <w:r>
           <w:rPr>
             <w:rStyle w:val="Hyperlink"/>
@@ -33644,7 +33961,7 @@
       <w:r>
         <w:t xml:space="preserve">, 137-141. </w:t>
       </w:r>
-      <w:hyperlink r:id="rId78" w:history="1">
+      <w:hyperlink r:id="rId77" w:history="1">
         <w:r>
           <w:rPr>
             <w:rStyle w:val="Hyperlink"/>
@@ -33673,7 +33990,7 @@
       <w:r>
         <w:t xml:space="preserve">(11), 1 - 26. </w:t>
       </w:r>
-      <w:hyperlink r:id="rId79" w:history="1">
+      <w:hyperlink r:id="rId78" w:history="1">
         <w:r>
           <w:rPr>
             <w:rStyle w:val="Hyperlink"/>
@@ -33702,7 +34019,7 @@
       <w:r>
         <w:t xml:space="preserve">(4), 1205-1226. </w:t>
       </w:r>
-      <w:hyperlink r:id="rId80" w:history="1">
+      <w:hyperlink r:id="rId79" w:history="1">
         <w:r>
           <w:rPr>
             <w:rStyle w:val="Hyperlink"/>
@@ -33731,7 +34048,7 @@
       <w:r>
         <w:t xml:space="preserve">(6251), aac4716. </w:t>
       </w:r>
-      <w:hyperlink r:id="rId81" w:history="1">
+      <w:hyperlink r:id="rId80" w:history="1">
         <w:r>
           <w:rPr>
             <w:rStyle w:val="Hyperlink"/>
@@ -33760,7 +34077,7 @@
       <w:r>
         <w:t xml:space="preserve">. </w:t>
       </w:r>
-      <w:hyperlink r:id="rId82" w:history="1">
+      <w:hyperlink r:id="rId81" w:history="1">
         <w:r>
           <w:rPr>
             <w:rStyle w:val="Hyperlink"/>
@@ -33786,7 +34103,7 @@
       <w:r>
         <w:t xml:space="preserve">, Vienna, Austria. </w:t>
       </w:r>
-      <w:hyperlink r:id="rId83" w:history="1">
+      <w:hyperlink r:id="rId82" w:history="1">
         <w:r>
           <w:rPr>
             <w:rStyle w:val="Hyperlink"/>
@@ -33833,7 +34150,7 @@
       <w:r>
         <w:t xml:space="preserve">(4), 376–390. </w:t>
       </w:r>
-      <w:hyperlink r:id="rId84" w:history="1">
+      <w:hyperlink r:id="rId83" w:history="1">
         <w:r>
           <w:rPr>
             <w:rStyle w:val="Hyperlink"/>
@@ -33863,7 +34180,7 @@
       <w:r>
         <w:t xml:space="preserve">, 1-29. </w:t>
       </w:r>
-      <w:hyperlink r:id="rId85" w:history="1">
+      <w:hyperlink r:id="rId84" w:history="1">
         <w:r>
           <w:rPr>
             <w:rStyle w:val="Hyperlink"/>
@@ -33892,7 +34209,7 @@
       <w:r>
         <w:t xml:space="preserve">(7602), 147-147. </w:t>
       </w:r>
-      <w:hyperlink r:id="rId86" w:history="1">
+      <w:hyperlink r:id="rId85" w:history="1">
         <w:r>
           <w:rPr>
             <w:rStyle w:val="Hyperlink"/>
@@ -33921,7 +34238,7 @@
       <w:r>
         <w:t xml:space="preserve">(6), e1010139. </w:t>
       </w:r>
-      <w:hyperlink r:id="rId87" w:history="1">
+      <w:hyperlink r:id="rId86" w:history="1">
         <w:r>
           <w:rPr>
             <w:rStyle w:val="Hyperlink"/>
@@ -33950,7 +34267,7 @@
       <w:r>
         <w:t xml:space="preserve">. </w:t>
       </w:r>
-      <w:hyperlink r:id="rId88" w:history="1">
+      <w:hyperlink r:id="rId87" w:history="1">
         <w:r>
           <w:rPr>
             <w:rStyle w:val="Hyperlink"/>
@@ -33976,7 +34293,7 @@
       <w:r>
         <w:t xml:space="preserve">(4), 402-404. </w:t>
       </w:r>
-      <w:hyperlink r:id="rId89" w:history="1">
+      <w:hyperlink r:id="rId88" w:history="1">
         <w:r>
           <w:rPr>
             <w:rStyle w:val="Hyperlink"/>
@@ -33996,7 +34313,7 @@
       <w:r>
         <w:t xml:space="preserve">Thibault, R. T., Kovacs, M., Hardwicke, T. E., Sarafoglou, A., &amp; Munafo, M. (2023). Reducing bias in secondary data analysis via an Explore and Confirm Analysis Workflow (ECAW): A proposal and survey of observational researchers. </w:t>
       </w:r>
-      <w:hyperlink r:id="rId90" w:history="1">
+      <w:hyperlink r:id="rId89" w:history="1">
         <w:r>
           <w:rPr>
             <w:rStyle w:val="Hyperlink"/>
@@ -34025,7 +34342,7 @@
       <w:r>
         <w:t xml:space="preserve">(6), 632-638. </w:t>
       </w:r>
-      <w:hyperlink r:id="rId91" w:history="1">
+      <w:hyperlink r:id="rId90" w:history="1">
         <w:r>
           <w:rPr>
             <w:rStyle w:val="Hyperlink"/>
@@ -34058,7 +34375,7 @@
       <w:r>
         <w:t xml:space="preserve">. </w:t>
       </w:r>
-      <w:hyperlink r:id="rId92" w:history="1">
+      <w:hyperlink r:id="rId91" w:history="1">
         <w:r>
           <w:rPr>
             <w:rStyle w:val="Hyperlink"/>
@@ -34087,7 +34404,7 @@
       <w:r>
         <w:t xml:space="preserve">, 202-217. </w:t>
       </w:r>
-      <w:hyperlink r:id="rId93" w:history="1">
+      <w:hyperlink r:id="rId92" w:history="1">
         <w:r>
           <w:rPr>
             <w:rStyle w:val="Hyperlink"/>
@@ -34116,7 +34433,7 @@
       <w:r>
         <w:t xml:space="preserve">(1), 160018. </w:t>
       </w:r>
-      <w:hyperlink r:id="rId94" w:history="1">
+      <w:hyperlink r:id="rId93" w:history="1">
         <w:r>
           <w:rPr>
             <w:rStyle w:val="Hyperlink"/>
@@ -34143,7 +34460,7 @@
       </w:r>
     </w:p>
     <w:sectPr>
-      <w:headerReference w:type="default" r:id="rId95"/>
+      <w:headerReference w:type="default" r:id="rId94"/>
       <w:pgSz w:w="12240" w:h="15840"/>
       <w:pgMar w:top="1440" w:right="1440" w:bottom="1440" w:left="1440" w:header="708" w:footer="708" w:gutter="0"/>
       <w:cols w:space="708"/>
@@ -34154,7 +34471,7 @@
 </file>
 
 <file path=word/endnotes.xml><?xml version="1.0" encoding="utf-8"?>
-<w:endnotes xmlns:wpc="http://schemas.microsoft.com/office/word/2010/wordprocessingCanvas" xmlns:cx="http://schemas.microsoft.com/office/drawing/2014/chartex" xmlns:cx1="http://schemas.microsoft.com/office/drawing/2015/9/8/chartex" xmlns:cx2="http://schemas.microsoft.com/office/drawing/2015/10/21/chartex" xmlns:cx3="http://schemas.microsoft.com/office/drawing/2016/5/9/chartex" xmlns:cx4="http://schemas.microsoft.com/office/drawing/2016/5/10/chartex" xmlns:cx5="http://schemas.microsoft.com/office/drawing/2016/5/11/chartex" xmlns:cx6="http://schemas.microsoft.com/office/drawing/2016/5/12/chartex" xmlns:cx7="http://schemas.microsoft.com/office/drawing/2016/5/13/chartex" xmlns:cx8="http://schemas.microsoft.com/office/drawing/2016/5/14/chartex" xmlns:mc="http://schemas.openxmlformats.org/markup-compatibility/2006" xmlns:aink="http://schemas.microsoft.com/office/drawing/2016/ink" xmlns:am3d="http://schemas.microsoft.com/office/drawing/2017/model3d" xmlns:o="urn:schemas-microsoft-com:office:office" xmlns:oel="http://schemas.microsoft.com/office/2019/extlst" xmlns:r="http://schemas.openxmlformats.org/officeDocument/2006/relationships" xmlns:m="http://schemas.openxmlformats.org/officeDocument/2006/math" xmlns:v="urn:schemas-microsoft-com:vml" xmlns:wp14="http://schemas.microsoft.com/office/word/2010/wordprocessingDrawing" xmlns:wp="http://schemas.openxmlformats.org/drawingml/2006/wordprocessingDrawing" xmlns:w10="urn:schemas-microsoft-com:office:word" xmlns:w="http://schemas.openxmlformats.org/wordprocessingml/2006/main" xmlns:w14="http://schemas.microsoft.com/office/word/2010/wordml" xmlns:w15="http://schemas.microsoft.com/office/word/2012/wordml" xmlns:w16cex="http://schemas.microsoft.com/office/word/2018/wordml/cex" xmlns:w16cid="http://schemas.microsoft.com/office/word/2016/wordml/cid" xmlns:w16="http://schemas.microsoft.com/office/word/2018/wordml" xmlns:w16du="http://schemas.microsoft.com/office/word/2023/wordml/word16du" xmlns:w16sdtdh="http://schemas.microsoft.com/office/word/2020/wordml/sdtdatahash" xmlns:w16se="http://schemas.microsoft.com/office/word/2015/wordml/symex" xmlns:wpg="http://schemas.microsoft.com/office/word/2010/wordprocessingGroup" xmlns:wpi="http://schemas.microsoft.com/office/word/2010/wordprocessingInk" xmlns:wne="http://schemas.microsoft.com/office/word/2006/wordml" xmlns:wps="http://schemas.microsoft.com/office/word/2010/wordprocessingShape" mc:Ignorable="w14 w15 w16se w16cid w16 w16cex w16sdtdh w16du wp14">
+<w:endnotes xmlns:wpc="http://schemas.microsoft.com/office/word/2010/wordprocessingCanvas" xmlns:cx="http://schemas.microsoft.com/office/drawing/2014/chartex" xmlns:cx1="http://schemas.microsoft.com/office/drawing/2015/9/8/chartex" xmlns:cx2="http://schemas.microsoft.com/office/drawing/2015/10/21/chartex" xmlns:cx3="http://schemas.microsoft.com/office/drawing/2016/5/9/chartex" xmlns:cx4="http://schemas.microsoft.com/office/drawing/2016/5/10/chartex" xmlns:cx5="http://schemas.microsoft.com/office/drawing/2016/5/11/chartex" xmlns:cx6="http://schemas.microsoft.com/office/drawing/2016/5/12/chartex" xmlns:cx7="http://schemas.microsoft.com/office/drawing/2016/5/13/chartex" xmlns:cx8="http://schemas.microsoft.com/office/drawing/2016/5/14/chartex" xmlns:mc="http://schemas.openxmlformats.org/markup-compatibility/2006" xmlns:aink="http://schemas.microsoft.com/office/drawing/2016/ink" xmlns:am3d="http://schemas.microsoft.com/office/drawing/2017/model3d" xmlns:o="urn:schemas-microsoft-com:office:office" xmlns:r="http://schemas.openxmlformats.org/officeDocument/2006/relationships" xmlns:m="http://schemas.openxmlformats.org/officeDocument/2006/math" xmlns:v="urn:schemas-microsoft-com:vml" xmlns:wp14="http://schemas.microsoft.com/office/word/2010/wordprocessingDrawing" xmlns:wp="http://schemas.openxmlformats.org/drawingml/2006/wordprocessingDrawing" xmlns:w10="urn:schemas-microsoft-com:office:word" xmlns:w="http://schemas.openxmlformats.org/wordprocessingml/2006/main" xmlns:w14="http://schemas.microsoft.com/office/word/2010/wordml" xmlns:w15="http://schemas.microsoft.com/office/word/2012/wordml" xmlns:w16cex="http://schemas.microsoft.com/office/word/2018/wordml/cex" xmlns:w16cid="http://schemas.microsoft.com/office/word/2016/wordml/cid" xmlns:w16="http://schemas.microsoft.com/office/word/2018/wordml" xmlns:w16sdtdh="http://schemas.microsoft.com/office/word/2020/wordml/sdtdatahash" xmlns:w16se="http://schemas.microsoft.com/office/word/2015/wordml/symex" xmlns:wpg="http://schemas.microsoft.com/office/word/2010/wordprocessingGroup" xmlns:wpi="http://schemas.microsoft.com/office/word/2010/wordprocessingInk" xmlns:wne="http://schemas.microsoft.com/office/word/2006/wordml" xmlns:wps="http://schemas.microsoft.com/office/word/2010/wordprocessingShape" mc:Ignorable="w14 w15 w16se w16cid w16 w16cex w16sdtdh wp14">
   <w:endnote w:type="separator" w:id="-1">
     <w:p>
       <w:pPr>
@@ -34186,7 +34503,7 @@
 </file>
 
 <file path=word/footnotes.xml><?xml version="1.0" encoding="utf-8"?>
-<w:footnotes xmlns:wpc="http://schemas.microsoft.com/office/word/2010/wordprocessingCanvas" xmlns:cx="http://schemas.microsoft.com/office/drawing/2014/chartex" xmlns:cx1="http://schemas.microsoft.com/office/drawing/2015/9/8/chartex" xmlns:cx2="http://schemas.microsoft.com/office/drawing/2015/10/21/chartex" xmlns:cx3="http://schemas.microsoft.com/office/drawing/2016/5/9/chartex" xmlns:cx4="http://schemas.microsoft.com/office/drawing/2016/5/10/chartex" xmlns:cx5="http://schemas.microsoft.com/office/drawing/2016/5/11/chartex" xmlns:cx6="http://schemas.microsoft.com/office/drawing/2016/5/12/chartex" xmlns:cx7="http://schemas.microsoft.com/office/drawing/2016/5/13/chartex" xmlns:cx8="http://schemas.microsoft.com/office/drawing/2016/5/14/chartex" xmlns:mc="http://schemas.openxmlformats.org/markup-compatibility/2006" xmlns:aink="http://schemas.microsoft.com/office/drawing/2016/ink" xmlns:am3d="http://schemas.microsoft.com/office/drawing/2017/model3d" xmlns:o="urn:schemas-microsoft-com:office:office" xmlns:oel="http://schemas.microsoft.com/office/2019/extlst" xmlns:r="http://schemas.openxmlformats.org/officeDocument/2006/relationships" xmlns:m="http://schemas.openxmlformats.org/officeDocument/2006/math" xmlns:v="urn:schemas-microsoft-com:vml" xmlns:wp14="http://schemas.microsoft.com/office/word/2010/wordprocessingDrawing" xmlns:wp="http://schemas.openxmlformats.org/drawingml/2006/wordprocessingDrawing" xmlns:w10="urn:schemas-microsoft-com:office:word" xmlns:w="http://schemas.openxmlformats.org/wordprocessingml/2006/main" xmlns:w14="http://schemas.microsoft.com/office/word/2010/wordml" xmlns:w15="http://schemas.microsoft.com/office/word/2012/wordml" xmlns:w16cex="http://schemas.microsoft.com/office/word/2018/wordml/cex" xmlns:w16cid="http://schemas.microsoft.com/office/word/2016/wordml/cid" xmlns:w16="http://schemas.microsoft.com/office/word/2018/wordml" xmlns:w16du="http://schemas.microsoft.com/office/word/2023/wordml/word16du" xmlns:w16sdtdh="http://schemas.microsoft.com/office/word/2020/wordml/sdtdatahash" xmlns:w16se="http://schemas.microsoft.com/office/word/2015/wordml/symex" xmlns:wpg="http://schemas.microsoft.com/office/word/2010/wordprocessingGroup" xmlns:wpi="http://schemas.microsoft.com/office/word/2010/wordprocessingInk" xmlns:wne="http://schemas.microsoft.com/office/word/2006/wordml" xmlns:wps="http://schemas.microsoft.com/office/word/2010/wordprocessingShape" mc:Ignorable="w14 w15 w16se w16cid w16 w16cex w16sdtdh w16du wp14">
+<w:footnotes xmlns:wpc="http://schemas.microsoft.com/office/word/2010/wordprocessingCanvas" xmlns:cx="http://schemas.microsoft.com/office/drawing/2014/chartex" xmlns:cx1="http://schemas.microsoft.com/office/drawing/2015/9/8/chartex" xmlns:cx2="http://schemas.microsoft.com/office/drawing/2015/10/21/chartex" xmlns:cx3="http://schemas.microsoft.com/office/drawing/2016/5/9/chartex" xmlns:cx4="http://schemas.microsoft.com/office/drawing/2016/5/10/chartex" xmlns:cx5="http://schemas.microsoft.com/office/drawing/2016/5/11/chartex" xmlns:cx6="http://schemas.microsoft.com/office/drawing/2016/5/12/chartex" xmlns:cx7="http://schemas.microsoft.com/office/drawing/2016/5/13/chartex" xmlns:cx8="http://schemas.microsoft.com/office/drawing/2016/5/14/chartex" xmlns:mc="http://schemas.openxmlformats.org/markup-compatibility/2006" xmlns:aink="http://schemas.microsoft.com/office/drawing/2016/ink" xmlns:am3d="http://schemas.microsoft.com/office/drawing/2017/model3d" xmlns:o="urn:schemas-microsoft-com:office:office" xmlns:r="http://schemas.openxmlformats.org/officeDocument/2006/relationships" xmlns:m="http://schemas.openxmlformats.org/officeDocument/2006/math" xmlns:v="urn:schemas-microsoft-com:vml" xmlns:wp14="http://schemas.microsoft.com/office/word/2010/wordprocessingDrawing" xmlns:wp="http://schemas.openxmlformats.org/drawingml/2006/wordprocessingDrawing" xmlns:w10="urn:schemas-microsoft-com:office:word" xmlns:w="http://schemas.openxmlformats.org/wordprocessingml/2006/main" xmlns:w14="http://schemas.microsoft.com/office/word/2010/wordml" xmlns:w15="http://schemas.microsoft.com/office/word/2012/wordml" xmlns:w16cex="http://schemas.microsoft.com/office/word/2018/wordml/cex" xmlns:w16cid="http://schemas.microsoft.com/office/word/2016/wordml/cid" xmlns:w16="http://schemas.microsoft.com/office/word/2018/wordml" xmlns:w16sdtdh="http://schemas.microsoft.com/office/word/2020/wordml/sdtdatahash" xmlns:w16se="http://schemas.microsoft.com/office/word/2015/wordml/symex" xmlns:wpg="http://schemas.microsoft.com/office/word/2010/wordprocessingGroup" xmlns:wpi="http://schemas.microsoft.com/office/word/2010/wordprocessingInk" xmlns:wne="http://schemas.microsoft.com/office/word/2006/wordml" xmlns:wps="http://schemas.microsoft.com/office/word/2010/wordprocessingShape" mc:Ignorable="w14 w15 w16se w16cid w16 w16cex w16sdtdh wp14">
   <w:footnote w:type="separator" w:id="-1">
     <w:p>
       <w:pPr>
@@ -34218,7 +34535,7 @@
 </file>
 
 <file path=word/header1.xml><?xml version="1.0" encoding="utf-8"?>
-<w:hdr xmlns:wpc="http://schemas.microsoft.com/office/word/2010/wordprocessingCanvas" xmlns:cx="http://schemas.microsoft.com/office/drawing/2014/chartex" xmlns:cx1="http://schemas.microsoft.com/office/drawing/2015/9/8/chartex" xmlns:cx2="http://schemas.microsoft.com/office/drawing/2015/10/21/chartex" xmlns:cx3="http://schemas.microsoft.com/office/drawing/2016/5/9/chartex" xmlns:cx4="http://schemas.microsoft.com/office/drawing/2016/5/10/chartex" xmlns:cx5="http://schemas.microsoft.com/office/drawing/2016/5/11/chartex" xmlns:cx6="http://schemas.microsoft.com/office/drawing/2016/5/12/chartex" xmlns:cx7="http://schemas.microsoft.com/office/drawing/2016/5/13/chartex" xmlns:cx8="http://schemas.microsoft.com/office/drawing/2016/5/14/chartex" xmlns:mc="http://schemas.openxmlformats.org/markup-compatibility/2006" xmlns:aink="http://schemas.microsoft.com/office/drawing/2016/ink" xmlns:am3d="http://schemas.microsoft.com/office/drawing/2017/model3d" xmlns:o="urn:schemas-microsoft-com:office:office" xmlns:oel="http://schemas.microsoft.com/office/2019/extlst" xmlns:r="http://schemas.openxmlformats.org/officeDocument/2006/relationships" xmlns:m="http://schemas.openxmlformats.org/officeDocument/2006/math" xmlns:v="urn:schemas-microsoft-com:vml" xmlns:wp14="http://schemas.microsoft.com/office/word/2010/wordprocessingDrawing" xmlns:wp="http://schemas.openxmlformats.org/drawingml/2006/wordprocessingDrawing" xmlns:w10="urn:schemas-microsoft-com:office:word" xmlns:w="http://schemas.openxmlformats.org/wordprocessingml/2006/main" xmlns:w14="http://schemas.microsoft.com/office/word/2010/wordml" xmlns:w15="http://schemas.microsoft.com/office/word/2012/wordml" xmlns:w16cex="http://schemas.microsoft.com/office/word/2018/wordml/cex" xmlns:w16cid="http://schemas.microsoft.com/office/word/2016/wordml/cid" xmlns:w16="http://schemas.microsoft.com/office/word/2018/wordml" xmlns:w16du="http://schemas.microsoft.com/office/word/2023/wordml/word16du" xmlns:w16sdtdh="http://schemas.microsoft.com/office/word/2020/wordml/sdtdatahash" xmlns:w16se="http://schemas.microsoft.com/office/word/2015/wordml/symex" xmlns:wpg="http://schemas.microsoft.com/office/word/2010/wordprocessingGroup" xmlns:wpi="http://schemas.microsoft.com/office/word/2010/wordprocessingInk" xmlns:wne="http://schemas.microsoft.com/office/word/2006/wordml" xmlns:wps="http://schemas.microsoft.com/office/word/2010/wordprocessingShape" mc:Ignorable="w14 w15 w16se w16cid w16 w16cex w16sdtdh w16du wp14">
+<w:hdr xmlns:wpc="http://schemas.microsoft.com/office/word/2010/wordprocessingCanvas" xmlns:cx="http://schemas.microsoft.com/office/drawing/2014/chartex" xmlns:cx1="http://schemas.microsoft.com/office/drawing/2015/9/8/chartex" xmlns:cx2="http://schemas.microsoft.com/office/drawing/2015/10/21/chartex" xmlns:cx3="http://schemas.microsoft.com/office/drawing/2016/5/9/chartex" xmlns:cx4="http://schemas.microsoft.com/office/drawing/2016/5/10/chartex" xmlns:cx5="http://schemas.microsoft.com/office/drawing/2016/5/11/chartex" xmlns:cx6="http://schemas.microsoft.com/office/drawing/2016/5/12/chartex" xmlns:cx7="http://schemas.microsoft.com/office/drawing/2016/5/13/chartex" xmlns:cx8="http://schemas.microsoft.com/office/drawing/2016/5/14/chartex" xmlns:mc="http://schemas.openxmlformats.org/markup-compatibility/2006" xmlns:aink="http://schemas.microsoft.com/office/drawing/2016/ink" xmlns:am3d="http://schemas.microsoft.com/office/drawing/2017/model3d" xmlns:o="urn:schemas-microsoft-com:office:office" xmlns:r="http://schemas.openxmlformats.org/officeDocument/2006/relationships" xmlns:m="http://schemas.openxmlformats.org/officeDocument/2006/math" xmlns:v="urn:schemas-microsoft-com:vml" xmlns:wp14="http://schemas.microsoft.com/office/word/2010/wordprocessingDrawing" xmlns:wp="http://schemas.openxmlformats.org/drawingml/2006/wordprocessingDrawing" xmlns:w10="urn:schemas-microsoft-com:office:word" xmlns:w="http://schemas.openxmlformats.org/wordprocessingml/2006/main" xmlns:w14="http://schemas.microsoft.com/office/word/2010/wordml" xmlns:w15="http://schemas.microsoft.com/office/word/2012/wordml" xmlns:w16cex="http://schemas.microsoft.com/office/word/2018/wordml/cex" xmlns:w16cid="http://schemas.microsoft.com/office/word/2016/wordml/cid" xmlns:w16="http://schemas.microsoft.com/office/word/2018/wordml" xmlns:w16sdtdh="http://schemas.microsoft.com/office/word/2020/wordml/sdtdatahash" xmlns:w16se="http://schemas.microsoft.com/office/word/2015/wordml/symex" xmlns:wpg="http://schemas.microsoft.com/office/word/2010/wordprocessingGroup" xmlns:wpi="http://schemas.microsoft.com/office/word/2010/wordprocessingInk" xmlns:wne="http://schemas.microsoft.com/office/word/2006/wordml" xmlns:wps="http://schemas.microsoft.com/office/word/2010/wordprocessingShape" mc:Ignorable="w14 w15 w16se w16cid w16 w16cex w16sdtdh wp14">
   <w:sdt>
     <w:sdtPr>
       <w:rPr>
@@ -34339,7 +34656,7 @@
 </file>
 
 <file path=word/numbering.xml><?xml version="1.0" encoding="utf-8"?>
-<w:numbering xmlns:wpc="http://schemas.microsoft.com/office/word/2010/wordprocessingCanvas" xmlns:cx="http://schemas.microsoft.com/office/drawing/2014/chartex" xmlns:cx1="http://schemas.microsoft.com/office/drawing/2015/9/8/chartex" xmlns:cx2="http://schemas.microsoft.com/office/drawing/2015/10/21/chartex" xmlns:cx3="http://schemas.microsoft.com/office/drawing/2016/5/9/chartex" xmlns:cx4="http://schemas.microsoft.com/office/drawing/2016/5/10/chartex" xmlns:cx5="http://schemas.microsoft.com/office/drawing/2016/5/11/chartex" xmlns:cx6="http://schemas.microsoft.com/office/drawing/2016/5/12/chartex" xmlns:cx7="http://schemas.microsoft.com/office/drawing/2016/5/13/chartex" xmlns:cx8="http://schemas.microsoft.com/office/drawing/2016/5/14/chartex" xmlns:mc="http://schemas.openxmlformats.org/markup-compatibility/2006" xmlns:aink="http://schemas.microsoft.com/office/drawing/2016/ink" xmlns:am3d="http://schemas.microsoft.com/office/drawing/2017/model3d" xmlns:o="urn:schemas-microsoft-com:office:office" xmlns:oel="http://schemas.microsoft.com/office/2019/extlst" xmlns:r="http://schemas.openxmlformats.org/officeDocument/2006/relationships" xmlns:m="http://schemas.openxmlformats.org/officeDocument/2006/math" xmlns:v="urn:schemas-microsoft-com:vml" xmlns:wp14="http://schemas.microsoft.com/office/word/2010/wordprocessingDrawing" xmlns:wp="http://schemas.openxmlformats.org/drawingml/2006/wordprocessingDrawing" xmlns:w10="urn:schemas-microsoft-com:office:word" xmlns:w="http://schemas.openxmlformats.org/wordprocessingml/2006/main" xmlns:w14="http://schemas.microsoft.com/office/word/2010/wordml" xmlns:w15="http://schemas.microsoft.com/office/word/2012/wordml" xmlns:w16cex="http://schemas.microsoft.com/office/word/2018/wordml/cex" xmlns:w16cid="http://schemas.microsoft.com/office/word/2016/wordml/cid" xmlns:w16="http://schemas.microsoft.com/office/word/2018/wordml" xmlns:w16du="http://schemas.microsoft.com/office/word/2023/wordml/word16du" xmlns:w16sdtdh="http://schemas.microsoft.com/office/word/2020/wordml/sdtdatahash" xmlns:w16se="http://schemas.microsoft.com/office/word/2015/wordml/symex" xmlns:wpg="http://schemas.microsoft.com/office/word/2010/wordprocessingGroup" xmlns:wpi="http://schemas.microsoft.com/office/word/2010/wordprocessingInk" xmlns:wne="http://schemas.microsoft.com/office/word/2006/wordml" xmlns:wps="http://schemas.microsoft.com/office/word/2010/wordprocessingShape" mc:Ignorable="w14 w15 w16se w16cid w16 w16cex w16sdtdh w16du wp14">
+<w:numbering xmlns:wpc="http://schemas.microsoft.com/office/word/2010/wordprocessingCanvas" xmlns:cx="http://schemas.microsoft.com/office/drawing/2014/chartex" xmlns:cx1="http://schemas.microsoft.com/office/drawing/2015/9/8/chartex" xmlns:cx2="http://schemas.microsoft.com/office/drawing/2015/10/21/chartex" xmlns:cx3="http://schemas.microsoft.com/office/drawing/2016/5/9/chartex" xmlns:cx4="http://schemas.microsoft.com/office/drawing/2016/5/10/chartex" xmlns:cx5="http://schemas.microsoft.com/office/drawing/2016/5/11/chartex" xmlns:cx6="http://schemas.microsoft.com/office/drawing/2016/5/12/chartex" xmlns:cx7="http://schemas.microsoft.com/office/drawing/2016/5/13/chartex" xmlns:cx8="http://schemas.microsoft.com/office/drawing/2016/5/14/chartex" xmlns:mc="http://schemas.openxmlformats.org/markup-compatibility/2006" xmlns:aink="http://schemas.microsoft.com/office/drawing/2016/ink" xmlns:am3d="http://schemas.microsoft.com/office/drawing/2017/model3d" xmlns:o="urn:schemas-microsoft-com:office:office" xmlns:r="http://schemas.openxmlformats.org/officeDocument/2006/relationships" xmlns:m="http://schemas.openxmlformats.org/officeDocument/2006/math" xmlns:v="urn:schemas-microsoft-com:vml" xmlns:wp14="http://schemas.microsoft.com/office/word/2010/wordprocessingDrawing" xmlns:wp="http://schemas.openxmlformats.org/drawingml/2006/wordprocessingDrawing" xmlns:w10="urn:schemas-microsoft-com:office:word" xmlns:w="http://schemas.openxmlformats.org/wordprocessingml/2006/main" xmlns:w14="http://schemas.microsoft.com/office/word/2010/wordml" xmlns:w15="http://schemas.microsoft.com/office/word/2012/wordml" xmlns:w16cex="http://schemas.microsoft.com/office/word/2018/wordml/cex" xmlns:w16cid="http://schemas.microsoft.com/office/word/2016/wordml/cid" xmlns:w16="http://schemas.microsoft.com/office/word/2018/wordml" xmlns:w16sdtdh="http://schemas.microsoft.com/office/word/2020/wordml/sdtdatahash" xmlns:w16se="http://schemas.microsoft.com/office/word/2015/wordml/symex" xmlns:wpg="http://schemas.microsoft.com/office/word/2010/wordprocessingGroup" xmlns:wpi="http://schemas.microsoft.com/office/word/2010/wordprocessingInk" xmlns:wne="http://schemas.microsoft.com/office/word/2006/wordml" xmlns:wps="http://schemas.microsoft.com/office/word/2010/wordprocessingShape" mc:Ignorable="w14 w15 w16se w16cid w16 w16cex w16sdtdh wp14">
   <w:abstractNum w:abstractNumId="0" w15:restartNumberingAfterBreak="0">
     <w:nsid w:val="1DF31F70"/>
     <w:multiLevelType w:val="hybridMultilevel"/>
@@ -34827,26 +35144,26 @@
       </w:pPr>
     </w:lvl>
   </w:abstractNum>
-  <w:num w:numId="1" w16cid:durableId="888033171">
+  <w:num w:numId="1">
     <w:abstractNumId w:val="4"/>
   </w:num>
-  <w:num w:numId="2" w16cid:durableId="101149825">
+  <w:num w:numId="2">
     <w:abstractNumId w:val="3"/>
   </w:num>
-  <w:num w:numId="3" w16cid:durableId="2134513166">
+  <w:num w:numId="3">
     <w:abstractNumId w:val="1"/>
   </w:num>
-  <w:num w:numId="4" w16cid:durableId="1534463118">
+  <w:num w:numId="4">
     <w:abstractNumId w:val="0"/>
   </w:num>
-  <w:num w:numId="5" w16cid:durableId="1834448115">
+  <w:num w:numId="5">
     <w:abstractNumId w:val="2"/>
   </w:num>
 </w:numbering>
 </file>
 
 <file path=word/styles.xml><?xml version="1.0" encoding="utf-8"?>
-<w:styles xmlns:mc="http://schemas.openxmlformats.org/markup-compatibility/2006" xmlns:r="http://schemas.openxmlformats.org/officeDocument/2006/relationships" xmlns:w="http://schemas.openxmlformats.org/wordprocessingml/2006/main" xmlns:w14="http://schemas.microsoft.com/office/word/2010/wordml" xmlns:w15="http://schemas.microsoft.com/office/word/2012/wordml" xmlns:w16cex="http://schemas.microsoft.com/office/word/2018/wordml/cex" xmlns:w16cid="http://schemas.microsoft.com/office/word/2016/wordml/cid" xmlns:w16="http://schemas.microsoft.com/office/word/2018/wordml" xmlns:w16du="http://schemas.microsoft.com/office/word/2023/wordml/word16du" xmlns:w16sdtdh="http://schemas.microsoft.com/office/word/2020/wordml/sdtdatahash" xmlns:w16se="http://schemas.microsoft.com/office/word/2015/wordml/symex" mc:Ignorable="w14 w15 w16se w16cid w16 w16cex w16sdtdh w16du">
+<w:styles xmlns:mc="http://schemas.openxmlformats.org/markup-compatibility/2006" xmlns:r="http://schemas.openxmlformats.org/officeDocument/2006/relationships" xmlns:w="http://schemas.openxmlformats.org/wordprocessingml/2006/main" xmlns:w14="http://schemas.microsoft.com/office/word/2010/wordml" xmlns:w15="http://schemas.microsoft.com/office/word/2012/wordml" xmlns:w16cex="http://schemas.microsoft.com/office/word/2018/wordml/cex" xmlns:w16cid="http://schemas.microsoft.com/office/word/2016/wordml/cid" xmlns:w16="http://schemas.microsoft.com/office/word/2018/wordml" xmlns:w16sdtdh="http://schemas.microsoft.com/office/word/2020/wordml/sdtdatahash" xmlns:w16se="http://schemas.microsoft.com/office/word/2015/wordml/symex" mc:Ignorable="w14 w15 w16se w16cid w16 w16cex w16sdtdh">
   <w:docDefaults>
     <w:rPrDefault>
       <w:rPr>

</xml_diff>